<commit_message>
Revert "j, o und p changed"
This reverts commit d9d9bb45c75cfbbfcdff7f85e54913e097027e83.
</commit_message>
<xml_diff>
--- a/Block 7/Block7a.T16G05.docx
+++ b/Block 7/Block7a.T16G05.docx
@@ -8,7 +8,31 @@
       </w:r>
       <w:r>
         <w:tab/>
-        <w:t>Wie viele Pakete umfasst der Trace?</w:t>
+        <w:t xml:space="preserve">Wie </w:t>
+      </w:r>
+      <w:proofErr w:type="spellStart"/>
+      <w:r>
+        <w:t>viele</w:t>
+      </w:r>
+      <w:proofErr w:type="spellEnd"/>
+      <w:r>
+        <w:t xml:space="preserve"> </w:t>
+      </w:r>
+      <w:proofErr w:type="spellStart"/>
+      <w:r>
+        <w:t>Pakete</w:t>
+      </w:r>
+      <w:proofErr w:type="spellEnd"/>
+      <w:r>
+        <w:t xml:space="preserve"> </w:t>
+      </w:r>
+      <w:proofErr w:type="spellStart"/>
+      <w:r>
+        <w:t>umfasst</w:t>
+      </w:r>
+      <w:proofErr w:type="spellEnd"/>
+      <w:r>
+        <w:t xml:space="preserve"> der Trace?</w:t>
       </w:r>
     </w:p>
     <w:p>
@@ -32,7 +56,47 @@
       </w:r>
       <w:r>
         <w:tab/>
-        <w:t>Wie groß sind die Pakete im Durchschnitt?</w:t>
+        <w:t xml:space="preserve">Wie </w:t>
+      </w:r>
+      <w:proofErr w:type="spellStart"/>
+      <w:r>
+        <w:t>groß</w:t>
+      </w:r>
+      <w:proofErr w:type="spellEnd"/>
+      <w:r>
+        <w:t xml:space="preserve"> </w:t>
+      </w:r>
+      <w:proofErr w:type="spellStart"/>
+      <w:r>
+        <w:t>sind</w:t>
+      </w:r>
+      <w:proofErr w:type="spellEnd"/>
+      <w:r>
+        <w:t xml:space="preserve"> die </w:t>
+      </w:r>
+      <w:proofErr w:type="spellStart"/>
+      <w:r>
+        <w:t>Pakete</w:t>
+      </w:r>
+      <w:proofErr w:type="spellEnd"/>
+      <w:r>
+        <w:t xml:space="preserve"> </w:t>
+      </w:r>
+      <w:proofErr w:type="spellStart"/>
+      <w:r>
+        <w:t>im</w:t>
+      </w:r>
+      <w:proofErr w:type="spellEnd"/>
+      <w:r>
+        <w:t xml:space="preserve"> </w:t>
+      </w:r>
+      <w:proofErr w:type="spellStart"/>
+      <w:r>
+        <w:t>Durchschnitt</w:t>
+      </w:r>
+      <w:proofErr w:type="spellEnd"/>
+      <w:r>
+        <w:t>?</w:t>
       </w:r>
     </w:p>
     <w:p>
@@ -56,28 +120,99 @@
       </w:r>
       <w:r>
         <w:tab/>
-        <w:t>Notieren Sie alle im Trace auftauchenden MAC-Adressen.</w:t>
-      </w:r>
-    </w:p>
-    <w:p>
-      <w:r>
-        <w:t>Es gibt 6 MAC-Adressen:</w:t>
-      </w:r>
-    </w:p>
-    <w:p>
-      <w:pPr>
-        <w:spacing w:after="0"/>
-        <w:rPr>
-          <w:b/>
-          <w:i/>
-        </w:rPr>
-      </w:pPr>
-      <w:r>
-        <w:rPr>
-          <w:b/>
-          <w:i/>
-        </w:rPr>
-        <w:t>00:0c:29:b6:b5:48</w:t>
+      </w:r>
+      <w:proofErr w:type="spellStart"/>
+      <w:r>
+        <w:t>Notieren</w:t>
+      </w:r>
+      <w:proofErr w:type="spellEnd"/>
+      <w:r>
+        <w:t xml:space="preserve"> Sie </w:t>
+      </w:r>
+      <w:proofErr w:type="spellStart"/>
+      <w:r>
+        <w:t>alle</w:t>
+      </w:r>
+      <w:proofErr w:type="spellEnd"/>
+      <w:r>
+        <w:t xml:space="preserve"> </w:t>
+      </w:r>
+      <w:proofErr w:type="spellStart"/>
+      <w:r>
+        <w:t>im</w:t>
+      </w:r>
+      <w:proofErr w:type="spellEnd"/>
+      <w:r>
+        <w:t xml:space="preserve"> Trace </w:t>
+      </w:r>
+      <w:proofErr w:type="spellStart"/>
+      <w:r>
+        <w:t>auftauchenden</w:t>
+      </w:r>
+      <w:proofErr w:type="spellEnd"/>
+      <w:r>
+        <w:t xml:space="preserve"> MAC-</w:t>
+      </w:r>
+      <w:proofErr w:type="spellStart"/>
+      <w:r>
+        <w:t>Adressen</w:t>
+      </w:r>
+      <w:proofErr w:type="spellEnd"/>
+      <w:r>
+        <w:t>.</w:t>
+      </w:r>
+    </w:p>
+    <w:p>
+      <w:r>
+        <w:t xml:space="preserve">Es </w:t>
+      </w:r>
+      <w:proofErr w:type="spellStart"/>
+      <w:r>
+        <w:t>gibt</w:t>
+      </w:r>
+      <w:proofErr w:type="spellEnd"/>
+      <w:r>
+        <w:t xml:space="preserve"> 6 MAC-</w:t>
+      </w:r>
+      <w:proofErr w:type="spellStart"/>
+      <w:r>
+        <w:t>Adressen</w:t>
+      </w:r>
+      <w:proofErr w:type="spellEnd"/>
+      <w:r>
+        <w:t>:</w:t>
+      </w:r>
+    </w:p>
+    <w:p>
+      <w:pPr>
+        <w:spacing w:after="0"/>
+        <w:rPr>
+          <w:b/>
+          <w:i/>
+        </w:rPr>
+      </w:pPr>
+      <w:r>
+        <w:rPr>
+          <w:b/>
+          <w:i/>
+        </w:rPr>
+        <w:t>00:0c:</w:t>
+      </w:r>
+      <w:proofErr w:type="gramStart"/>
+      <w:r>
+        <w:rPr>
+          <w:b/>
+          <w:i/>
+        </w:rPr>
+        <w:t>29:b</w:t>
+      </w:r>
+      <w:proofErr w:type="gramEnd"/>
+      <w:r>
+        <w:rPr>
+          <w:b/>
+          <w:i/>
+        </w:rPr>
+        <w:t>6:b5:48</w:t>
       </w:r>
     </w:p>
     <w:p>
@@ -104,38 +239,64 @@
           <w:i/>
         </w:rPr>
       </w:pPr>
-      <w:r>
-        <w:rPr>
-          <w:b/>
-          <w:i/>
-        </w:rPr>
-        <w:t>00:50:56:f3:f2:f6</w:t>
-      </w:r>
-    </w:p>
-    <w:p>
-      <w:pPr>
-        <w:spacing w:after="0"/>
-        <w:rPr>
-          <w:b/>
-          <w:i/>
-        </w:rPr>
-      </w:pPr>
-      <w:r>
-        <w:rPr>
-          <w:b/>
-          <w:i/>
-        </w:rPr>
-        <w:t xml:space="preserve">01:00:5e:00:00:fc   </w:t>
-      </w:r>
-    </w:p>
-    <w:p>
-      <w:pPr>
-        <w:spacing w:after="0"/>
-        <w:rPr>
-          <w:b/>
-          <w:i/>
-        </w:rPr>
-      </w:pPr>
+      <w:proofErr w:type="gramStart"/>
+      <w:r>
+        <w:rPr>
+          <w:b/>
+          <w:i/>
+        </w:rPr>
+        <w:t>00:50:56:f</w:t>
+      </w:r>
+      <w:proofErr w:type="gramEnd"/>
+      <w:r>
+        <w:rPr>
+          <w:b/>
+          <w:i/>
+        </w:rPr>
+        <w:t>3:f2:f6</w:t>
+      </w:r>
+    </w:p>
+    <w:p>
+      <w:pPr>
+        <w:spacing w:after="0"/>
+        <w:rPr>
+          <w:b/>
+          <w:i/>
+        </w:rPr>
+      </w:pPr>
+      <w:r>
+        <w:rPr>
+          <w:b/>
+          <w:i/>
+        </w:rPr>
+        <w:t>01:00:5</w:t>
+      </w:r>
+      <w:proofErr w:type="gramStart"/>
+      <w:r>
+        <w:rPr>
+          <w:b/>
+          <w:i/>
+        </w:rPr>
+        <w:t>e:00:00</w:t>
+      </w:r>
+      <w:proofErr w:type="gramEnd"/>
+      <w:r>
+        <w:rPr>
+          <w:b/>
+          <w:i/>
+        </w:rPr>
+        <w:t xml:space="preserve">:fc   </w:t>
+      </w:r>
+    </w:p>
+    <w:p>
+      <w:pPr>
+        <w:spacing w:after="0"/>
+        <w:rPr>
+          <w:b/>
+          <w:i/>
+        </w:rPr>
+      </w:pPr>
+      <w:proofErr w:type="gramStart"/>
       <w:r>
         <w:rPr>
           <w:b/>
@@ -143,22 +304,34 @@
         </w:rPr>
         <w:t>33:33:00:01:00:03</w:t>
       </w:r>
-    </w:p>
-    <w:p>
-      <w:pPr>
-        <w:spacing w:after="0"/>
-        <w:rPr>
-          <w:b/>
-          <w:i/>
-        </w:rPr>
-      </w:pPr>
-      <w:r>
-        <w:rPr>
-          <w:b/>
-          <w:i/>
-        </w:rPr>
-        <w:t>ff:ff:ff:ff:ff:ff</w:t>
-      </w:r>
+      <w:proofErr w:type="gramEnd"/>
+    </w:p>
+    <w:p>
+      <w:pPr>
+        <w:spacing w:after="0"/>
+        <w:rPr>
+          <w:b/>
+          <w:i/>
+        </w:rPr>
+      </w:pPr>
+      <w:proofErr w:type="spellStart"/>
+      <w:proofErr w:type="gramStart"/>
+      <w:r>
+        <w:rPr>
+          <w:b/>
+          <w:i/>
+        </w:rPr>
+        <w:t>ff:ff</w:t>
+      </w:r>
+      <w:proofErr w:type="gramEnd"/>
+      <w:r>
+        <w:rPr>
+          <w:b/>
+          <w:i/>
+        </w:rPr>
+        <w:t>:ff:ff:ff:ff</w:t>
+      </w:r>
+      <w:proofErr w:type="spellEnd"/>
     </w:p>
     <w:p/>
     <w:p>
@@ -167,23 +340,87 @@
       </w:r>
       <w:r>
         <w:tab/>
-        <w:t>Wie viele IP-Adressen tauchen im Trace auf?</w:t>
-      </w:r>
-    </w:p>
-    <w:p>
-      <w:pPr>
-        <w:spacing w:after="0"/>
-        <w:rPr>
-          <w:b/>
-          <w:i/>
-        </w:rPr>
-      </w:pPr>
-      <w:r>
-        <w:rPr>
-          <w:b/>
-          <w:i/>
-        </w:rPr>
-        <w:t>Es gibt 53 IPv4 und 2 IPv6 Adressen.</w:t>
+        <w:t xml:space="preserve">Wie </w:t>
+      </w:r>
+      <w:proofErr w:type="spellStart"/>
+      <w:r>
+        <w:t>viele</w:t>
+      </w:r>
+      <w:proofErr w:type="spellEnd"/>
+      <w:r>
+        <w:t xml:space="preserve"> IP-</w:t>
+      </w:r>
+      <w:proofErr w:type="spellStart"/>
+      <w:r>
+        <w:t>Adressen</w:t>
+      </w:r>
+      <w:proofErr w:type="spellEnd"/>
+      <w:r>
+        <w:t xml:space="preserve"> </w:t>
+      </w:r>
+      <w:proofErr w:type="spellStart"/>
+      <w:r>
+        <w:t>tauchen</w:t>
+      </w:r>
+      <w:proofErr w:type="spellEnd"/>
+      <w:r>
+        <w:t xml:space="preserve"> </w:t>
+      </w:r>
+      <w:proofErr w:type="spellStart"/>
+      <w:r>
+        <w:t>im</w:t>
+      </w:r>
+      <w:proofErr w:type="spellEnd"/>
+      <w:r>
+        <w:t xml:space="preserve"> Trace auf?</w:t>
+      </w:r>
+    </w:p>
+    <w:p>
+      <w:pPr>
+        <w:spacing w:after="0"/>
+        <w:rPr>
+          <w:b/>
+          <w:i/>
+        </w:rPr>
+      </w:pPr>
+      <w:r>
+        <w:rPr>
+          <w:b/>
+          <w:i/>
+        </w:rPr>
+        <w:t xml:space="preserve">Es </w:t>
+      </w:r>
+      <w:proofErr w:type="spellStart"/>
+      <w:r>
+        <w:rPr>
+          <w:b/>
+          <w:i/>
+        </w:rPr>
+        <w:t>gibt</w:t>
+      </w:r>
+      <w:proofErr w:type="spellEnd"/>
+      <w:r>
+        <w:rPr>
+          <w:b/>
+          <w:i/>
+        </w:rPr>
+        <w:t xml:space="preserve"> 53 IPv4 und 2 IPv6 </w:t>
+      </w:r>
+      <w:proofErr w:type="spellStart"/>
+      <w:r>
+        <w:rPr>
+          <w:b/>
+          <w:i/>
+        </w:rPr>
+        <w:t>Adressen</w:t>
+      </w:r>
+      <w:proofErr w:type="spellEnd"/>
+      <w:r>
+        <w:rPr>
+          <w:b/>
+          <w:i/>
+        </w:rPr>
+        <w:t>.</w:t>
       </w:r>
     </w:p>
     <w:p/>
@@ -193,8 +430,97 @@
       </w:r>
       <w:r>
         <w:tab/>
-        <w:t>Einige der auftauchenden MAC-Adressen sind mit IP-Adressen verknüpft. Notieren sie diese Verknüpfungen..</w:t>
-      </w:r>
+      </w:r>
+      <w:proofErr w:type="spellStart"/>
+      <w:r>
+        <w:t>Einige</w:t>
+      </w:r>
+      <w:proofErr w:type="spellEnd"/>
+      <w:r>
+        <w:t xml:space="preserve"> der </w:t>
+      </w:r>
+      <w:proofErr w:type="spellStart"/>
+      <w:r>
+        <w:t>auftauchenden</w:t>
+      </w:r>
+      <w:proofErr w:type="spellEnd"/>
+      <w:r>
+        <w:t xml:space="preserve"> MAC-</w:t>
+      </w:r>
+      <w:proofErr w:type="spellStart"/>
+      <w:r>
+        <w:t>Adressen</w:t>
+      </w:r>
+      <w:proofErr w:type="spellEnd"/>
+      <w:r>
+        <w:t xml:space="preserve"> </w:t>
+      </w:r>
+      <w:proofErr w:type="spellStart"/>
+      <w:r>
+        <w:t>sind</w:t>
+      </w:r>
+      <w:proofErr w:type="spellEnd"/>
+      <w:r>
+        <w:t xml:space="preserve"> </w:t>
+      </w:r>
+      <w:proofErr w:type="spellStart"/>
+      <w:r>
+        <w:t>mit</w:t>
+      </w:r>
+      <w:proofErr w:type="spellEnd"/>
+      <w:r>
+        <w:t xml:space="preserve"> IP-</w:t>
+      </w:r>
+      <w:proofErr w:type="spellStart"/>
+      <w:r>
+        <w:t>Adressen</w:t>
+      </w:r>
+      <w:proofErr w:type="spellEnd"/>
+      <w:r>
+        <w:t xml:space="preserve"> </w:t>
+      </w:r>
+      <w:proofErr w:type="spellStart"/>
+      <w:r>
+        <w:t>verknüpft</w:t>
+      </w:r>
+      <w:proofErr w:type="spellEnd"/>
+      <w:r>
+        <w:t xml:space="preserve">. </w:t>
+      </w:r>
+      <w:proofErr w:type="spellStart"/>
+      <w:r>
+        <w:t>Notieren</w:t>
+      </w:r>
+      <w:proofErr w:type="spellEnd"/>
+      <w:r>
+        <w:t xml:space="preserve"> </w:t>
+      </w:r>
+      <w:proofErr w:type="spellStart"/>
+      <w:r>
+        <w:t>sie</w:t>
+      </w:r>
+      <w:proofErr w:type="spellEnd"/>
+      <w:r>
+        <w:t xml:space="preserve"> </w:t>
+      </w:r>
+      <w:proofErr w:type="spellStart"/>
+      <w:r>
+        <w:t>diese</w:t>
+      </w:r>
+      <w:proofErr w:type="spellEnd"/>
+      <w:r>
+        <w:t xml:space="preserve"> </w:t>
+      </w:r>
+      <w:proofErr w:type="spellStart"/>
+      <w:proofErr w:type="gramStart"/>
+      <w:r>
+        <w:t>Verknüpfungen</w:t>
+      </w:r>
+      <w:proofErr w:type="spellEnd"/>
+      <w:r>
+        <w:t>..</w:t>
+      </w:r>
+      <w:proofErr w:type="gramEnd"/>
     </w:p>
     <w:p>
       <w:pPr>
@@ -229,23 +555,48 @@
           <w:b/>
           <w:i/>
         </w:rPr>
-        <w:t>00:0c:29:b6:b5:48   -   172.16.254.128</w:t>
-      </w:r>
-    </w:p>
-    <w:p>
-      <w:pPr>
-        <w:spacing w:after="0"/>
-        <w:rPr>
-          <w:b/>
-          <w:i/>
-        </w:rPr>
-      </w:pPr>
-      <w:r>
-        <w:rPr>
-          <w:b/>
-          <w:i/>
-        </w:rPr>
-        <w:t>00:50:56:f3:f2:f6   -   172.16.254.2</w:t>
+        <w:t>00:0c:</w:t>
+      </w:r>
+      <w:proofErr w:type="gramStart"/>
+      <w:r>
+        <w:rPr>
+          <w:b/>
+          <w:i/>
+        </w:rPr>
+        <w:t>29:b</w:t>
+      </w:r>
+      <w:proofErr w:type="gramEnd"/>
+      <w:r>
+        <w:rPr>
+          <w:b/>
+          <w:i/>
+        </w:rPr>
+        <w:t>6:b5:48   -   172.16.254.128</w:t>
+      </w:r>
+    </w:p>
+    <w:p>
+      <w:pPr>
+        <w:spacing w:after="0"/>
+        <w:rPr>
+          <w:b/>
+          <w:i/>
+        </w:rPr>
+      </w:pPr>
+      <w:proofErr w:type="gramStart"/>
+      <w:r>
+        <w:rPr>
+          <w:b/>
+          <w:i/>
+        </w:rPr>
+        <w:t>00:50:56:f</w:t>
+      </w:r>
+      <w:proofErr w:type="gramEnd"/>
+      <w:r>
+        <w:rPr>
+          <w:b/>
+          <w:i/>
+        </w:rPr>
+        <w:t>3:f2:f6   -   172.16.254.2</w:t>
       </w:r>
     </w:p>
     <w:p/>
@@ -256,7 +607,39 @@
       </w:r>
       <w:r>
         <w:tab/>
-        <w:t>Bei welchem Anteil der Pakete wird das Internet Protocol (IP) auf der</w:t>
+        <w:t xml:space="preserve">Bei </w:t>
+      </w:r>
+      <w:proofErr w:type="spellStart"/>
+      <w:r>
+        <w:t>welchem</w:t>
+      </w:r>
+      <w:proofErr w:type="spellEnd"/>
+      <w:r>
+        <w:t xml:space="preserve"> </w:t>
+      </w:r>
+      <w:proofErr w:type="spellStart"/>
+      <w:r>
+        <w:t>Anteil</w:t>
+      </w:r>
+      <w:proofErr w:type="spellEnd"/>
+      <w:r>
+        <w:t xml:space="preserve"> der </w:t>
+      </w:r>
+      <w:proofErr w:type="spellStart"/>
+      <w:r>
+        <w:t>Pakete</w:t>
+      </w:r>
+      <w:proofErr w:type="spellEnd"/>
+      <w:r>
+        <w:t xml:space="preserve"> </w:t>
+      </w:r>
+      <w:proofErr w:type="spellStart"/>
+      <w:r>
+        <w:t>wird</w:t>
+      </w:r>
+      <w:proofErr w:type="spellEnd"/>
+      <w:r>
+        <w:t xml:space="preserve"> das Internet Protocol (IP) auf der</w:t>
       </w:r>
       <w:r>
         <w:rPr>
@@ -264,8 +647,29 @@
         </w:rPr>
         <w:t xml:space="preserve"> </w:t>
       </w:r>
-      <w:r>
-        <w:t>Vermittlungs/Netzwerkschicht (ISO/OSI Modell) verwendet?</w:t>
+      <w:proofErr w:type="spellStart"/>
+      <w:r>
+        <w:t>Vermittlungs</w:t>
+      </w:r>
+      <w:proofErr w:type="spellEnd"/>
+      <w:r>
+        <w:t>/</w:t>
+      </w:r>
+      <w:proofErr w:type="spellStart"/>
+      <w:r>
+        <w:t>Netzwerkschicht</w:t>
+      </w:r>
+      <w:proofErr w:type="spellEnd"/>
+      <w:r>
+        <w:t xml:space="preserve"> (ISO/OSI Modell) </w:t>
+      </w:r>
+      <w:proofErr w:type="spellStart"/>
+      <w:r>
+        <w:t>verwendet</w:t>
+      </w:r>
+      <w:proofErr w:type="spellEnd"/>
+      <w:r>
+        <w:t>?</w:t>
       </w:r>
     </w:p>
     <w:p>
@@ -313,7 +717,71 @@
           <w:b/>
           <w:i/>
         </w:rPr>
-        <w:t>Das IP Protocol wird bei 99,7% Pakete verwendet.</w:t>
+        <w:t xml:space="preserve">Das IP Protocol </w:t>
+      </w:r>
+      <w:proofErr w:type="spellStart"/>
+      <w:r>
+        <w:rPr>
+          <w:b/>
+          <w:i/>
+        </w:rPr>
+        <w:t>wird</w:t>
+      </w:r>
+      <w:proofErr w:type="spellEnd"/>
+      <w:r>
+        <w:rPr>
+          <w:b/>
+          <w:i/>
+        </w:rPr>
+        <w:t xml:space="preserve"> </w:t>
+      </w:r>
+      <w:proofErr w:type="spellStart"/>
+      <w:r>
+        <w:rPr>
+          <w:b/>
+          <w:i/>
+        </w:rPr>
+        <w:t>bei</w:t>
+      </w:r>
+      <w:proofErr w:type="spellEnd"/>
+      <w:r>
+        <w:rPr>
+          <w:b/>
+          <w:i/>
+        </w:rPr>
+        <w:t xml:space="preserve"> 99,7% </w:t>
+      </w:r>
+      <w:proofErr w:type="spellStart"/>
+      <w:r>
+        <w:rPr>
+          <w:b/>
+          <w:i/>
+        </w:rPr>
+        <w:t>Pakete</w:t>
+      </w:r>
+      <w:proofErr w:type="spellEnd"/>
+      <w:r>
+        <w:rPr>
+          <w:b/>
+          <w:i/>
+        </w:rPr>
+        <w:t xml:space="preserve"> </w:t>
+      </w:r>
+      <w:proofErr w:type="spellStart"/>
+      <w:r>
+        <w:rPr>
+          <w:b/>
+          <w:i/>
+        </w:rPr>
+        <w:t>verwendet</w:t>
+      </w:r>
+      <w:proofErr w:type="spellEnd"/>
+      <w:r>
+        <w:rPr>
+          <w:b/>
+          <w:i/>
+        </w:rPr>
+        <w:t>.</w:t>
       </w:r>
     </w:p>
     <w:p/>
@@ -323,35 +791,153 @@
       </w:r>
       <w:r>
         <w:tab/>
-        <w:t>Bei welchem Anteil der Pakete wird das Transmission Control Protocol (TCP) auf der Transportschicht verwendet?</w:t>
-      </w:r>
-    </w:p>
-    <w:p>
-      <w:pPr>
-        <w:spacing w:after="0"/>
-        <w:rPr>
-          <w:b/>
-        </w:rPr>
-      </w:pPr>
-      <w:r>
-        <w:rPr>
-          <w:b/>
-        </w:rPr>
-        <w:t>15611 TCP / 15892 Packets  = 98,2%</w:t>
-      </w:r>
-    </w:p>
-    <w:p>
-      <w:pPr>
-        <w:spacing w:after="0"/>
-        <w:rPr>
-          <w:b/>
-        </w:rPr>
-      </w:pPr>
-      <w:r>
-        <w:rPr>
-          <w:b/>
-        </w:rPr>
-        <w:t>Das TCP Protocol wird bei 98,2% Pakete verwendet.</w:t>
+        <w:t xml:space="preserve">Bei </w:t>
+      </w:r>
+      <w:proofErr w:type="spellStart"/>
+      <w:r>
+        <w:t>welchem</w:t>
+      </w:r>
+      <w:proofErr w:type="spellEnd"/>
+      <w:r>
+        <w:t xml:space="preserve"> </w:t>
+      </w:r>
+      <w:proofErr w:type="spellStart"/>
+      <w:r>
+        <w:t>Anteil</w:t>
+      </w:r>
+      <w:proofErr w:type="spellEnd"/>
+      <w:r>
+        <w:t xml:space="preserve"> der </w:t>
+      </w:r>
+      <w:proofErr w:type="spellStart"/>
+      <w:r>
+        <w:t>Pakete</w:t>
+      </w:r>
+      <w:proofErr w:type="spellEnd"/>
+      <w:r>
+        <w:t xml:space="preserve"> </w:t>
+      </w:r>
+      <w:proofErr w:type="spellStart"/>
+      <w:r>
+        <w:t>wird</w:t>
+      </w:r>
+      <w:proofErr w:type="spellEnd"/>
+      <w:r>
+        <w:t xml:space="preserve"> das Transmission Control Protocol (TCP) auf der </w:t>
+      </w:r>
+      <w:proofErr w:type="spellStart"/>
+      <w:r>
+        <w:t>Transportschicht</w:t>
+      </w:r>
+      <w:proofErr w:type="spellEnd"/>
+      <w:r>
+        <w:t xml:space="preserve"> </w:t>
+      </w:r>
+      <w:proofErr w:type="spellStart"/>
+      <w:r>
+        <w:t>verwendet</w:t>
+      </w:r>
+      <w:proofErr w:type="spellEnd"/>
+      <w:r>
+        <w:t>?</w:t>
+      </w:r>
+    </w:p>
+    <w:p>
+      <w:pPr>
+        <w:spacing w:after="0"/>
+        <w:rPr>
+          <w:b/>
+        </w:rPr>
+      </w:pPr>
+      <w:r>
+        <w:rPr>
+          <w:b/>
+        </w:rPr>
+        <w:t xml:space="preserve">15611 TCP / 15892 </w:t>
+      </w:r>
+      <w:proofErr w:type="gramStart"/>
+      <w:r>
+        <w:rPr>
+          <w:b/>
+        </w:rPr>
+        <w:t>Packets  =</w:t>
+      </w:r>
+      <w:proofErr w:type="gramEnd"/>
+      <w:r>
+        <w:rPr>
+          <w:b/>
+        </w:rPr>
+        <w:t xml:space="preserve"> 98,2%</w:t>
+      </w:r>
+    </w:p>
+    <w:p>
+      <w:pPr>
+        <w:spacing w:after="0"/>
+        <w:rPr>
+          <w:b/>
+        </w:rPr>
+      </w:pPr>
+      <w:r>
+        <w:rPr>
+          <w:b/>
+        </w:rPr>
+        <w:t xml:space="preserve">Das TCP Protocol </w:t>
+      </w:r>
+      <w:proofErr w:type="spellStart"/>
+      <w:r>
+        <w:rPr>
+          <w:b/>
+        </w:rPr>
+        <w:t>wird</w:t>
+      </w:r>
+      <w:proofErr w:type="spellEnd"/>
+      <w:r>
+        <w:rPr>
+          <w:b/>
+        </w:rPr>
+        <w:t xml:space="preserve"> </w:t>
+      </w:r>
+      <w:proofErr w:type="spellStart"/>
+      <w:r>
+        <w:rPr>
+          <w:b/>
+        </w:rPr>
+        <w:t>bei</w:t>
+      </w:r>
+      <w:proofErr w:type="spellEnd"/>
+      <w:r>
+        <w:rPr>
+          <w:b/>
+        </w:rPr>
+        <w:t xml:space="preserve"> 98,2% </w:t>
+      </w:r>
+      <w:proofErr w:type="spellStart"/>
+      <w:r>
+        <w:rPr>
+          <w:b/>
+        </w:rPr>
+        <w:t>Pakete</w:t>
+      </w:r>
+      <w:proofErr w:type="spellEnd"/>
+      <w:r>
+        <w:rPr>
+          <w:b/>
+        </w:rPr>
+        <w:t xml:space="preserve"> </w:t>
+      </w:r>
+      <w:proofErr w:type="spellStart"/>
+      <w:r>
+        <w:rPr>
+          <w:b/>
+        </w:rPr>
+        <w:t>verwendet</w:t>
+      </w:r>
+      <w:proofErr w:type="spellEnd"/>
+      <w:r>
+        <w:rPr>
+          <w:b/>
+        </w:rPr>
+        <w:t>.</w:t>
       </w:r>
     </w:p>
     <w:p/>
@@ -365,7 +951,46 @@
       </w:r>
       <w:r>
         <w:tab/>
-        <w:t>Notieren Sie alle Protokolle der Applikationsschicht die TCP nutzen.</w:t>
+      </w:r>
+      <w:proofErr w:type="spellStart"/>
+      <w:r>
+        <w:t>Notieren</w:t>
+      </w:r>
+      <w:proofErr w:type="spellEnd"/>
+      <w:r>
+        <w:t xml:space="preserve"> Sie </w:t>
+      </w:r>
+      <w:proofErr w:type="spellStart"/>
+      <w:r>
+        <w:t>alle</w:t>
+      </w:r>
+      <w:proofErr w:type="spellEnd"/>
+      <w:r>
+        <w:t xml:space="preserve"> </w:t>
+      </w:r>
+      <w:proofErr w:type="spellStart"/>
+      <w:r>
+        <w:t>Protokolle</w:t>
+      </w:r>
+      <w:proofErr w:type="spellEnd"/>
+      <w:r>
+        <w:t xml:space="preserve"> der </w:t>
+      </w:r>
+      <w:proofErr w:type="spellStart"/>
+      <w:r>
+        <w:t>Applikationsschicht</w:t>
+      </w:r>
+      <w:proofErr w:type="spellEnd"/>
+      <w:r>
+        <w:t xml:space="preserve"> die TCP </w:t>
+      </w:r>
+      <w:proofErr w:type="spellStart"/>
+      <w:r>
+        <w:t>nutzen</w:t>
+      </w:r>
+      <w:proofErr w:type="spellEnd"/>
+      <w:r>
+        <w:t>.</w:t>
       </w:r>
     </w:p>
     <w:p>
@@ -413,33 +1038,221 @@
           <w:b/>
           <w:i/>
         </w:rPr>
-        <w:t>Data "protocol" - Ein Protokoll, das Wireshark entweder nicht (mehr) unterstuetzt oder nicht erkennt.</w:t>
+        <w:t xml:space="preserve">Data "protocol" - Ein </w:t>
+      </w:r>
+      <w:proofErr w:type="spellStart"/>
+      <w:r>
+        <w:rPr>
+          <w:b/>
+          <w:i/>
+        </w:rPr>
+        <w:t>Protokoll</w:t>
+      </w:r>
+      <w:proofErr w:type="spellEnd"/>
+      <w:r>
+        <w:rPr>
+          <w:b/>
+          <w:i/>
+        </w:rPr>
+        <w:t xml:space="preserve">, das Wireshark </w:t>
+      </w:r>
+      <w:proofErr w:type="spellStart"/>
+      <w:r>
+        <w:rPr>
+          <w:b/>
+          <w:i/>
+        </w:rPr>
+        <w:t>entweder</w:t>
+      </w:r>
+      <w:proofErr w:type="spellEnd"/>
+      <w:r>
+        <w:rPr>
+          <w:b/>
+          <w:i/>
+        </w:rPr>
+        <w:t xml:space="preserve"> </w:t>
+      </w:r>
+      <w:proofErr w:type="spellStart"/>
+      <w:r>
+        <w:rPr>
+          <w:b/>
+          <w:i/>
+        </w:rPr>
+        <w:t>nicht</w:t>
+      </w:r>
+      <w:proofErr w:type="spellEnd"/>
+      <w:r>
+        <w:rPr>
+          <w:b/>
+          <w:i/>
+        </w:rPr>
+        <w:t xml:space="preserve"> (</w:t>
+      </w:r>
+      <w:proofErr w:type="spellStart"/>
+      <w:r>
+        <w:rPr>
+          <w:b/>
+          <w:i/>
+        </w:rPr>
+        <w:t>mehr</w:t>
+      </w:r>
+      <w:proofErr w:type="spellEnd"/>
+      <w:r>
+        <w:rPr>
+          <w:b/>
+          <w:i/>
+        </w:rPr>
+        <w:t xml:space="preserve">) </w:t>
+      </w:r>
+      <w:proofErr w:type="spellStart"/>
+      <w:r>
+        <w:rPr>
+          <w:b/>
+          <w:i/>
+        </w:rPr>
+        <w:t>unterstuetzt</w:t>
+      </w:r>
+      <w:proofErr w:type="spellEnd"/>
+      <w:r>
+        <w:rPr>
+          <w:b/>
+          <w:i/>
+        </w:rPr>
+        <w:t xml:space="preserve"> </w:t>
+      </w:r>
+      <w:proofErr w:type="spellStart"/>
+      <w:r>
+        <w:rPr>
+          <w:b/>
+          <w:i/>
+        </w:rPr>
+        <w:t>oder</w:t>
+      </w:r>
+      <w:proofErr w:type="spellEnd"/>
+      <w:r>
+        <w:rPr>
+          <w:b/>
+          <w:i/>
+        </w:rPr>
+        <w:t xml:space="preserve"> </w:t>
+      </w:r>
+      <w:proofErr w:type="spellStart"/>
+      <w:r>
+        <w:rPr>
+          <w:b/>
+          <w:i/>
+        </w:rPr>
+        <w:t>nicht</w:t>
+      </w:r>
+      <w:proofErr w:type="spellEnd"/>
+      <w:r>
+        <w:rPr>
+          <w:b/>
+          <w:i/>
+        </w:rPr>
+        <w:t xml:space="preserve"> </w:t>
+      </w:r>
+      <w:proofErr w:type="spellStart"/>
+      <w:r>
+        <w:rPr>
+          <w:b/>
+          <w:i/>
+        </w:rPr>
+        <w:t>erkennt</w:t>
+      </w:r>
+      <w:proofErr w:type="spellEnd"/>
+      <w:r>
+        <w:rPr>
+          <w:b/>
+          <w:i/>
+        </w:rPr>
+        <w:t>.</w:t>
       </w:r>
     </w:p>
     <w:p/>
     <w:p>
-      <w:r>
-        <w:t>i)</w:t>
+      <w:proofErr w:type="spellStart"/>
+      <w:r>
+        <w:t>i</w:t>
+      </w:r>
+      <w:proofErr w:type="spellEnd"/>
+      <w:r>
+        <w:t>)</w:t>
       </w:r>
       <w:r>
         <w:tab/>
-        <w:t>Notieren Sie alle Protokolle der Applikationsschicht die das User Datagram Protocol (UDP) nutzen.</w:t>
-      </w:r>
-    </w:p>
-    <w:p>
-      <w:pPr>
-        <w:spacing w:after="0"/>
-        <w:rPr>
-          <w:b/>
-          <w:i/>
-        </w:rPr>
-      </w:pPr>
-      <w:r>
-        <w:rPr>
-          <w:b/>
-          <w:i/>
-        </w:rPr>
-        <w:t>NBNS (Netbios Name Service)</w:t>
+      </w:r>
+      <w:proofErr w:type="spellStart"/>
+      <w:r>
+        <w:t>Notieren</w:t>
+      </w:r>
+      <w:proofErr w:type="spellEnd"/>
+      <w:r>
+        <w:t xml:space="preserve"> Sie </w:t>
+      </w:r>
+      <w:proofErr w:type="spellStart"/>
+      <w:r>
+        <w:t>alle</w:t>
+      </w:r>
+      <w:proofErr w:type="spellEnd"/>
+      <w:r>
+        <w:t xml:space="preserve"> </w:t>
+      </w:r>
+      <w:proofErr w:type="spellStart"/>
+      <w:r>
+        <w:t>Protokolle</w:t>
+      </w:r>
+      <w:proofErr w:type="spellEnd"/>
+      <w:r>
+        <w:t xml:space="preserve"> der </w:t>
+      </w:r>
+      <w:proofErr w:type="spellStart"/>
+      <w:r>
+        <w:t>Applikationsschicht</w:t>
+      </w:r>
+      <w:proofErr w:type="spellEnd"/>
+      <w:r>
+        <w:t xml:space="preserve"> die das User Datagram Protocol (UDP) </w:t>
+      </w:r>
+      <w:proofErr w:type="spellStart"/>
+      <w:r>
+        <w:t>nutzen</w:t>
+      </w:r>
+      <w:proofErr w:type="spellEnd"/>
+      <w:r>
+        <w:t>.</w:t>
+      </w:r>
+    </w:p>
+    <w:p>
+      <w:pPr>
+        <w:spacing w:after="0"/>
+        <w:rPr>
+          <w:b/>
+          <w:i/>
+        </w:rPr>
+      </w:pPr>
+      <w:r>
+        <w:rPr>
+          <w:b/>
+          <w:i/>
+        </w:rPr>
+        <w:t>NBNS (</w:t>
+      </w:r>
+      <w:proofErr w:type="spellStart"/>
+      <w:r>
+        <w:rPr>
+          <w:b/>
+          <w:i/>
+        </w:rPr>
+        <w:t>Netbios</w:t>
+      </w:r>
+      <w:proofErr w:type="spellEnd"/>
+      <w:r>
+        <w:rPr>
+          <w:b/>
+          <w:i/>
+        </w:rPr>
+        <w:t xml:space="preserve"> Name Service)</w:t>
       </w:r>
     </w:p>
     <w:p>
@@ -497,51 +1310,94 @@
       </w:r>
       <w:r>
         <w:tab/>
-        <w:t>Notieren sie alle auftauchenden Protokolle der Vermittlungs/Netzwerkschicht.</w:t>
-      </w:r>
-    </w:p>
-    <w:p>
-      <w:pPr>
-        <w:spacing w:after="0"/>
-        <w:rPr>
-          <w:b/>
-          <w:i/>
-          <w:lang w:val="de-DE"/>
-        </w:rPr>
-      </w:pPr>
-      <w:r>
-        <w:rPr>
-          <w:b/>
-          <w:i/>
-          <w:lang w:val="de-DE"/>
-        </w:rPr>
-        <w:t>Internet P</w:t>
-      </w:r>
-      <w:r>
-        <w:rPr>
-          <w:b/>
-          <w:i/>
-          <w:lang w:val="de-DE"/>
-        </w:rPr>
-        <w:t xml:space="preserve">rotocol Version 6, Internet Protocol Version 4, </w:t>
-      </w:r>
-      <w:proofErr w:type="spellStart"/>
-      <w:r>
-        <w:rPr>
-          <w:b/>
-          <w:i/>
-          <w:lang w:val="de-DE"/>
-        </w:rPr>
-        <w:t>Address</w:t>
-      </w:r>
-      <w:proofErr w:type="spellEnd"/>
-      <w:r>
-        <w:rPr>
-          <w:b/>
-          <w:i/>
-          <w:lang w:val="de-DE"/>
-        </w:rPr>
-        <w:t xml:space="preserve"> Resolution Protocol</w:t>
+      </w:r>
+      <w:proofErr w:type="spellStart"/>
+      <w:r>
+        <w:t>Notieren</w:t>
+      </w:r>
+      <w:proofErr w:type="spellEnd"/>
+      <w:r>
+        <w:t xml:space="preserve"> </w:t>
+      </w:r>
+      <w:proofErr w:type="spellStart"/>
+      <w:r>
+        <w:t>sie</w:t>
+      </w:r>
+      <w:proofErr w:type="spellEnd"/>
+      <w:r>
+        <w:t xml:space="preserve"> </w:t>
+      </w:r>
+      <w:proofErr w:type="spellStart"/>
+      <w:r>
+        <w:t>alle</w:t>
+      </w:r>
+      <w:proofErr w:type="spellEnd"/>
+      <w:r>
+        <w:t xml:space="preserve"> </w:t>
+      </w:r>
+      <w:proofErr w:type="spellStart"/>
+      <w:r>
+        <w:t>auftauchenden</w:t>
+      </w:r>
+      <w:proofErr w:type="spellEnd"/>
+      <w:r>
+        <w:t xml:space="preserve"> </w:t>
+      </w:r>
+      <w:proofErr w:type="spellStart"/>
+      <w:r>
+        <w:t>Protokolle</w:t>
+      </w:r>
+      <w:proofErr w:type="spellEnd"/>
+      <w:r>
+        <w:t xml:space="preserve"> der </w:t>
+      </w:r>
+      <w:proofErr w:type="spellStart"/>
+      <w:r>
+        <w:t>Vermittlungs</w:t>
+      </w:r>
+      <w:proofErr w:type="spellEnd"/>
+      <w:r>
+        <w:t>/</w:t>
+      </w:r>
+      <w:proofErr w:type="spellStart"/>
+      <w:r>
+        <w:t>Netzwerkschicht</w:t>
+      </w:r>
+      <w:proofErr w:type="spellEnd"/>
+      <w:r>
+        <w:t>.</w:t>
+      </w:r>
+    </w:p>
+    <w:p>
+      <w:pPr>
+        <w:spacing w:after="0"/>
+        <w:rPr>
+          <w:b/>
+          <w:i/>
+        </w:rPr>
+      </w:pPr>
+      <w:r>
+        <w:rPr>
+          <w:b/>
+          <w:i/>
+        </w:rPr>
+        <w:t>UDP</w:t>
+      </w:r>
+    </w:p>
+    <w:p>
+      <w:pPr>
+        <w:spacing w:after="0"/>
+        <w:rPr>
+          <w:b/>
+          <w:i/>
+        </w:rPr>
+      </w:pPr>
+      <w:r>
+        <w:rPr>
+          <w:b/>
+          <w:i/>
+        </w:rPr>
+        <w:t>TCP</w:t>
       </w:r>
     </w:p>
     <w:p/>
@@ -551,7 +1407,54 @@
       </w:r>
       <w:r>
         <w:tab/>
-        <w:t>Notieren sie alle auftauchenden Protokolle der Sicherungsschicht.</w:t>
+      </w:r>
+      <w:proofErr w:type="spellStart"/>
+      <w:r>
+        <w:t>Notieren</w:t>
+      </w:r>
+      <w:proofErr w:type="spellEnd"/>
+      <w:r>
+        <w:t xml:space="preserve"> </w:t>
+      </w:r>
+      <w:proofErr w:type="spellStart"/>
+      <w:r>
+        <w:t>sie</w:t>
+      </w:r>
+      <w:proofErr w:type="spellEnd"/>
+      <w:r>
+        <w:t xml:space="preserve"> </w:t>
+      </w:r>
+      <w:proofErr w:type="spellStart"/>
+      <w:r>
+        <w:t>alle</w:t>
+      </w:r>
+      <w:proofErr w:type="spellEnd"/>
+      <w:r>
+        <w:t xml:space="preserve"> </w:t>
+      </w:r>
+      <w:proofErr w:type="spellStart"/>
+      <w:r>
+        <w:t>auftauchenden</w:t>
+      </w:r>
+      <w:proofErr w:type="spellEnd"/>
+      <w:r>
+        <w:t xml:space="preserve"> </w:t>
+      </w:r>
+      <w:proofErr w:type="spellStart"/>
+      <w:r>
+        <w:t>Protokolle</w:t>
+      </w:r>
+      <w:proofErr w:type="spellEnd"/>
+      <w:r>
+        <w:t xml:space="preserve"> der </w:t>
+      </w:r>
+      <w:proofErr w:type="spellStart"/>
+      <w:r>
+        <w:t>Sicherungsschicht</w:t>
+      </w:r>
+      <w:proofErr w:type="spellEnd"/>
+      <w:r>
+        <w:t>.</w:t>
       </w:r>
     </w:p>
     <w:p>
@@ -577,23 +1480,71 @@
       </w:r>
       <w:r>
         <w:tab/>
-        <w:t>Wie viele Domain Name System (DNS)-Abfragen fanden statt?</w:t>
-      </w:r>
-    </w:p>
-    <w:p>
-      <w:pPr>
-        <w:spacing w:after="0"/>
-        <w:rPr>
-          <w:b/>
-          <w:i/>
-        </w:rPr>
-      </w:pPr>
-      <w:r>
-        <w:rPr>
-          <w:b/>
-          <w:i/>
-        </w:rPr>
-        <w:t>Es gab 97 DNS Abfragen.</w:t>
+        <w:t xml:space="preserve">Wie </w:t>
+      </w:r>
+      <w:proofErr w:type="spellStart"/>
+      <w:r>
+        <w:t>viele</w:t>
+      </w:r>
+      <w:proofErr w:type="spellEnd"/>
+      <w:r>
+        <w:t xml:space="preserve"> Domain Name System (DNS)-</w:t>
+      </w:r>
+      <w:proofErr w:type="spellStart"/>
+      <w:r>
+        <w:t>Abfragen</w:t>
+      </w:r>
+      <w:proofErr w:type="spellEnd"/>
+      <w:r>
+        <w:t xml:space="preserve"> </w:t>
+      </w:r>
+      <w:proofErr w:type="spellStart"/>
+      <w:r>
+        <w:t>fanden</w:t>
+      </w:r>
+      <w:proofErr w:type="spellEnd"/>
+      <w:r>
+        <w:t xml:space="preserve"> </w:t>
+      </w:r>
+      <w:proofErr w:type="spellStart"/>
+      <w:r>
+        <w:t>statt</w:t>
+      </w:r>
+      <w:proofErr w:type="spellEnd"/>
+      <w:r>
+        <w:t>?</w:t>
+      </w:r>
+    </w:p>
+    <w:p>
+      <w:pPr>
+        <w:spacing w:after="0"/>
+        <w:rPr>
+          <w:b/>
+          <w:i/>
+        </w:rPr>
+      </w:pPr>
+      <w:r>
+        <w:rPr>
+          <w:b/>
+          <w:i/>
+        </w:rPr>
+        <w:t xml:space="preserve">Es gab 97 DNS </w:t>
+      </w:r>
+      <w:proofErr w:type="spellStart"/>
+      <w:r>
+        <w:rPr>
+          <w:b/>
+          <w:i/>
+        </w:rPr>
+        <w:t>Abfragen</w:t>
+      </w:r>
+      <w:proofErr w:type="spellEnd"/>
+      <w:r>
+        <w:rPr>
+          <w:b/>
+          <w:i/>
+        </w:rPr>
+        <w:t>.</w:t>
       </w:r>
     </w:p>
     <w:p/>
@@ -603,55 +1554,242 @@
       </w:r>
       <w:r>
         <w:tab/>
-        <w:t>Wie viele IP-Pakete haben einen “Time-To-Live” (TTL) Wert größer als 200, mit genau 128 und mit genau 64? Versuchen sie, eine Erklarung¨ fur¨ die gefundene Verteilung zu finden.</w:t>
-      </w:r>
-    </w:p>
-    <w:p>
-      <w:pPr>
-        <w:spacing w:after="0"/>
-        <w:rPr>
-          <w:b/>
-          <w:i/>
-        </w:rPr>
-      </w:pPr>
-      <w:r>
-        <w:rPr>
-          <w:b/>
-          <w:i/>
-        </w:rPr>
-        <w:t>genau 64 - 6</w:t>
-      </w:r>
-    </w:p>
-    <w:p>
-      <w:pPr>
-        <w:spacing w:after="0"/>
-        <w:rPr>
-          <w:b/>
-          <w:i/>
-        </w:rPr>
-      </w:pPr>
-      <w:r>
-        <w:rPr>
-          <w:b/>
-          <w:i/>
-        </w:rPr>
-        <w:t>genau 128 - 15833</w:t>
-      </w:r>
-    </w:p>
-    <w:p>
-      <w:pPr>
-        <w:spacing w:after="0"/>
-        <w:rPr>
-          <w:b/>
-          <w:i/>
-        </w:rPr>
-      </w:pPr>
-      <w:r>
-        <w:rPr>
-          <w:b/>
-          <w:i/>
-        </w:rPr>
-        <w:t>größer als 200 - 0</w:t>
+        <w:t xml:space="preserve">Wie </w:t>
+      </w:r>
+      <w:proofErr w:type="spellStart"/>
+      <w:r>
+        <w:t>viele</w:t>
+      </w:r>
+      <w:proofErr w:type="spellEnd"/>
+      <w:r>
+        <w:t xml:space="preserve"> IP-</w:t>
+      </w:r>
+      <w:proofErr w:type="spellStart"/>
+      <w:r>
+        <w:t>Pakete</w:t>
+      </w:r>
+      <w:proofErr w:type="spellEnd"/>
+      <w:r>
+        <w:t xml:space="preserve"> </w:t>
+      </w:r>
+      <w:proofErr w:type="spellStart"/>
+      <w:r>
+        <w:t>haben</w:t>
+      </w:r>
+      <w:proofErr w:type="spellEnd"/>
+      <w:r>
+        <w:t xml:space="preserve"> </w:t>
+      </w:r>
+      <w:proofErr w:type="spellStart"/>
+      <w:r>
+        <w:t>einen</w:t>
+      </w:r>
+      <w:proofErr w:type="spellEnd"/>
+      <w:r>
+        <w:t xml:space="preserve"> “Time-To-Live” (TTL) Wert </w:t>
+      </w:r>
+      <w:proofErr w:type="spellStart"/>
+      <w:r>
+        <w:t>größer</w:t>
+      </w:r>
+      <w:proofErr w:type="spellEnd"/>
+      <w:r>
+        <w:t xml:space="preserve"> </w:t>
+      </w:r>
+      <w:proofErr w:type="spellStart"/>
+      <w:r>
+        <w:t>als</w:t>
+      </w:r>
+      <w:proofErr w:type="spellEnd"/>
+      <w:r>
+        <w:t xml:space="preserve"> 200, </w:t>
+      </w:r>
+      <w:proofErr w:type="spellStart"/>
+      <w:r>
+        <w:t>mit</w:t>
+      </w:r>
+      <w:proofErr w:type="spellEnd"/>
+      <w:r>
+        <w:t xml:space="preserve"> </w:t>
+      </w:r>
+      <w:proofErr w:type="spellStart"/>
+      <w:r>
+        <w:t>genau</w:t>
+      </w:r>
+      <w:proofErr w:type="spellEnd"/>
+      <w:r>
+        <w:t xml:space="preserve"> 128 und </w:t>
+      </w:r>
+      <w:proofErr w:type="spellStart"/>
+      <w:r>
+        <w:t>mit</w:t>
+      </w:r>
+      <w:proofErr w:type="spellEnd"/>
+      <w:r>
+        <w:t xml:space="preserve"> </w:t>
+      </w:r>
+      <w:proofErr w:type="spellStart"/>
+      <w:r>
+        <w:t>genau</w:t>
+      </w:r>
+      <w:proofErr w:type="spellEnd"/>
+      <w:r>
+        <w:t xml:space="preserve"> 64? </w:t>
+      </w:r>
+      <w:proofErr w:type="spellStart"/>
+      <w:r>
+        <w:t>Versuchen</w:t>
+      </w:r>
+      <w:proofErr w:type="spellEnd"/>
+      <w:r>
+        <w:t xml:space="preserve"> </w:t>
+      </w:r>
+      <w:proofErr w:type="spellStart"/>
+      <w:r>
+        <w:t>sie</w:t>
+      </w:r>
+      <w:proofErr w:type="spellEnd"/>
+      <w:r>
+        <w:t xml:space="preserve">, </w:t>
+      </w:r>
+      <w:proofErr w:type="spellStart"/>
+      <w:r>
+        <w:t>eine</w:t>
+      </w:r>
+      <w:proofErr w:type="spellEnd"/>
+      <w:r>
+        <w:t xml:space="preserve"> </w:t>
+      </w:r>
+      <w:proofErr w:type="spellStart"/>
+      <w:r>
+        <w:t>Erklarung</w:t>
+      </w:r>
+      <w:proofErr w:type="spellEnd"/>
+      <w:r>
+        <w:t xml:space="preserve">¨ fur¨ die </w:t>
+      </w:r>
+      <w:proofErr w:type="spellStart"/>
+      <w:r>
+        <w:t>gefundene</w:t>
+      </w:r>
+      <w:proofErr w:type="spellEnd"/>
+      <w:r>
+        <w:t xml:space="preserve"> </w:t>
+      </w:r>
+      <w:proofErr w:type="spellStart"/>
+      <w:r>
+        <w:t>Verteilung</w:t>
+      </w:r>
+      <w:proofErr w:type="spellEnd"/>
+      <w:r>
+        <w:t xml:space="preserve"> </w:t>
+      </w:r>
+      <w:proofErr w:type="spellStart"/>
+      <w:r>
+        <w:t>zu</w:t>
+      </w:r>
+      <w:proofErr w:type="spellEnd"/>
+      <w:r>
+        <w:t xml:space="preserve"> </w:t>
+      </w:r>
+      <w:proofErr w:type="spellStart"/>
+      <w:r>
+        <w:t>finden</w:t>
+      </w:r>
+      <w:proofErr w:type="spellEnd"/>
+      <w:r>
+        <w:t>.</w:t>
+      </w:r>
+    </w:p>
+    <w:p>
+      <w:pPr>
+        <w:spacing w:after="0"/>
+        <w:rPr>
+          <w:b/>
+          <w:i/>
+        </w:rPr>
+      </w:pPr>
+      <w:proofErr w:type="spellStart"/>
+      <w:r>
+        <w:rPr>
+          <w:b/>
+          <w:i/>
+        </w:rPr>
+        <w:t>genau</w:t>
+      </w:r>
+      <w:proofErr w:type="spellEnd"/>
+      <w:r>
+        <w:rPr>
+          <w:b/>
+          <w:i/>
+        </w:rPr>
+        <w:t xml:space="preserve"> 64 - 6</w:t>
+      </w:r>
+    </w:p>
+    <w:p>
+      <w:pPr>
+        <w:spacing w:after="0"/>
+        <w:rPr>
+          <w:b/>
+          <w:i/>
+        </w:rPr>
+      </w:pPr>
+      <w:proofErr w:type="spellStart"/>
+      <w:r>
+        <w:rPr>
+          <w:b/>
+          <w:i/>
+        </w:rPr>
+        <w:t>genau</w:t>
+      </w:r>
+      <w:proofErr w:type="spellEnd"/>
+      <w:r>
+        <w:rPr>
+          <w:b/>
+          <w:i/>
+        </w:rPr>
+        <w:t xml:space="preserve"> 128 - 15833</w:t>
+      </w:r>
+    </w:p>
+    <w:p>
+      <w:pPr>
+        <w:spacing w:after="0"/>
+        <w:rPr>
+          <w:b/>
+          <w:i/>
+        </w:rPr>
+      </w:pPr>
+      <w:proofErr w:type="spellStart"/>
+      <w:r>
+        <w:rPr>
+          <w:b/>
+          <w:i/>
+        </w:rPr>
+        <w:t>größer</w:t>
+      </w:r>
+      <w:proofErr w:type="spellEnd"/>
+      <w:r>
+        <w:rPr>
+          <w:b/>
+          <w:i/>
+        </w:rPr>
+        <w:t xml:space="preserve"> </w:t>
+      </w:r>
+      <w:proofErr w:type="spellStart"/>
+      <w:r>
+        <w:rPr>
+          <w:b/>
+          <w:i/>
+        </w:rPr>
+        <w:t>als</w:t>
+      </w:r>
+      <w:proofErr w:type="spellEnd"/>
+      <w:r>
+        <w:rPr>
+          <w:b/>
+          <w:i/>
+        </w:rPr>
+        <w:t xml:space="preserve"> 200 - 0</w:t>
       </w:r>
     </w:p>
     <w:p/>
@@ -761,12 +1899,42 @@
     <w:p/>
     <w:p>
       <w:r>
-        <w:lastRenderedPageBreak/>
         <w:t>n)</w:t>
       </w:r>
       <w:r>
         <w:tab/>
-        <w:t>Untersuchen Sie das 16. Paket im Trace genauer:</w:t>
+      </w:r>
+      <w:proofErr w:type="spellStart"/>
+      <w:r>
+        <w:t>Untersuchen</w:t>
+      </w:r>
+      <w:proofErr w:type="spellEnd"/>
+      <w:r>
+        <w:t xml:space="preserve"> Sie das 16. </w:t>
+      </w:r>
+      <w:proofErr w:type="spellStart"/>
+      <w:r>
+        <w:t>Paket</w:t>
+      </w:r>
+      <w:proofErr w:type="spellEnd"/>
+      <w:r>
+        <w:t xml:space="preserve"> </w:t>
+      </w:r>
+      <w:proofErr w:type="spellStart"/>
+      <w:r>
+        <w:t>im</w:t>
+      </w:r>
+      <w:proofErr w:type="spellEnd"/>
+      <w:r>
+        <w:t xml:space="preserve"> Trace </w:t>
+      </w:r>
+      <w:proofErr w:type="spellStart"/>
+      <w:r>
+        <w:t>genauer</w:t>
+      </w:r>
+      <w:proofErr w:type="spellEnd"/>
+      <w:r>
+        <w:t>:</w:t>
       </w:r>
     </w:p>
     <w:p>
@@ -778,7 +1946,23 @@
       </w:r>
       <w:r>
         <w:tab/>
-        <w:t>Wie groß ist der Ethernet-Header?</w:t>
+        <w:t xml:space="preserve">Wie </w:t>
+      </w:r>
+      <w:proofErr w:type="spellStart"/>
+      <w:r>
+        <w:t>groß</w:t>
+      </w:r>
+      <w:proofErr w:type="spellEnd"/>
+      <w:r>
+        <w:t xml:space="preserve"> </w:t>
+      </w:r>
+      <w:proofErr w:type="spellStart"/>
+      <w:r>
+        <w:t>ist</w:t>
+      </w:r>
+      <w:proofErr w:type="spellEnd"/>
+      <w:r>
+        <w:t xml:space="preserve"> der Ethernet-Header?</w:t>
       </w:r>
     </w:p>
     <w:p>
@@ -806,7 +1990,23 @@
       </w:r>
       <w:r>
         <w:tab/>
-        <w:t>Wie groß ist der IP-Header?</w:t>
+        <w:t xml:space="preserve">Wie </w:t>
+      </w:r>
+      <w:proofErr w:type="spellStart"/>
+      <w:r>
+        <w:t>groß</w:t>
+      </w:r>
+      <w:proofErr w:type="spellEnd"/>
+      <w:r>
+        <w:t xml:space="preserve"> </w:t>
+      </w:r>
+      <w:proofErr w:type="spellStart"/>
+      <w:r>
+        <w:t>ist</w:t>
+      </w:r>
+      <w:proofErr w:type="spellEnd"/>
+      <w:r>
+        <w:t xml:space="preserve"> der IP-Header?</w:t>
       </w:r>
     </w:p>
     <w:p>
@@ -834,7 +2034,23 @@
       </w:r>
       <w:r>
         <w:tab/>
-        <w:t>Wie groß ist das IP-Datagram?</w:t>
+        <w:t xml:space="preserve">Wie </w:t>
+      </w:r>
+      <w:proofErr w:type="spellStart"/>
+      <w:r>
+        <w:t>groß</w:t>
+      </w:r>
+      <w:proofErr w:type="spellEnd"/>
+      <w:r>
+        <w:t xml:space="preserve"> </w:t>
+      </w:r>
+      <w:proofErr w:type="spellStart"/>
+      <w:r>
+        <w:t>ist</w:t>
+      </w:r>
+      <w:proofErr w:type="spellEnd"/>
+      <w:r>
+        <w:t xml:space="preserve"> das IP-Datagram?</w:t>
       </w:r>
     </w:p>
     <w:p>
@@ -856,7 +2072,7 @@
         <w:rPr>
           <w:b/>
           <w:i/>
-          <w:lang w:val="de-DE"/>
+          <w:lang w:val="en-US"/>
         </w:rPr>
         <w:t>9</w:t>
       </w:r>
@@ -877,7 +2093,23 @@
       </w:r>
       <w:r>
         <w:tab/>
-        <w:t>Wie groß ist der TCP-Header?</w:t>
+        <w:t xml:space="preserve">Wie </w:t>
+      </w:r>
+      <w:proofErr w:type="spellStart"/>
+      <w:r>
+        <w:t>groß</w:t>
+      </w:r>
+      <w:proofErr w:type="spellEnd"/>
+      <w:r>
+        <w:t xml:space="preserve"> </w:t>
+      </w:r>
+      <w:proofErr w:type="spellStart"/>
+      <w:r>
+        <w:t>ist</w:t>
+      </w:r>
+      <w:proofErr w:type="spellEnd"/>
+      <w:r>
+        <w:t xml:space="preserve"> der TCP-Header?</w:t>
       </w:r>
     </w:p>
     <w:p>
@@ -905,7 +2137,23 @@
       </w:r>
       <w:r>
         <w:tab/>
-        <w:t>Wie groß ist das TCP-Segment?</w:t>
+        <w:t xml:space="preserve">Wie </w:t>
+      </w:r>
+      <w:proofErr w:type="spellStart"/>
+      <w:r>
+        <w:t>groß</w:t>
+      </w:r>
+      <w:proofErr w:type="spellEnd"/>
+      <w:r>
+        <w:t xml:space="preserve"> </w:t>
+      </w:r>
+      <w:proofErr w:type="spellStart"/>
+      <w:r>
+        <w:t>ist</w:t>
+      </w:r>
+      <w:proofErr w:type="spellEnd"/>
+      <w:r>
+        <w:t xml:space="preserve"> das TCP-Segment?</w:t>
       </w:r>
     </w:p>
     <w:p>
@@ -927,10 +2175,12 @@
         <w:rPr>
           <w:b/>
           <w:i/>
-          <w:lang w:val="de-DE"/>
+          <w:lang w:val="en-US"/>
         </w:rPr>
         <w:t>5</w:t>
       </w:r>
+      <w:bookmarkStart w:id="0" w:name="_GoBack"/>
+      <w:bookmarkEnd w:id="0"/>
       <w:r>
         <w:rPr>
           <w:b/>
@@ -950,7 +2200,62 @@
       </w:r>
       <w:r>
         <w:tab/>
-        <w:t>Erstellen Sie ein Histogramm über die Lange der IP-Datagramme. Interpretieren Sie das Ergebnis.</w:t>
+      </w:r>
+      <w:proofErr w:type="spellStart"/>
+      <w:r>
+        <w:t>Erstellen</w:t>
+      </w:r>
+      <w:proofErr w:type="spellEnd"/>
+      <w:r>
+        <w:t xml:space="preserve"> Sie </w:t>
+      </w:r>
+      <w:proofErr w:type="spellStart"/>
+      <w:r>
+        <w:t>ein</w:t>
+      </w:r>
+      <w:proofErr w:type="spellEnd"/>
+      <w:r>
+        <w:t xml:space="preserve"> </w:t>
+      </w:r>
+      <w:proofErr w:type="spellStart"/>
+      <w:r>
+        <w:t>Histogramm</w:t>
+      </w:r>
+      <w:proofErr w:type="spellEnd"/>
+      <w:r>
+        <w:t xml:space="preserve"> </w:t>
+      </w:r>
+      <w:proofErr w:type="spellStart"/>
+      <w:r>
+        <w:t>über</w:t>
+      </w:r>
+      <w:proofErr w:type="spellEnd"/>
+      <w:r>
+        <w:t xml:space="preserve"> die Lange der IP-</w:t>
+      </w:r>
+      <w:proofErr w:type="spellStart"/>
+      <w:r>
+        <w:t>Datagramme</w:t>
+      </w:r>
+      <w:proofErr w:type="spellEnd"/>
+      <w:r>
+        <w:t xml:space="preserve">. </w:t>
+      </w:r>
+      <w:proofErr w:type="spellStart"/>
+      <w:r>
+        <w:t>Interpretieren</w:t>
+      </w:r>
+      <w:proofErr w:type="spellEnd"/>
+      <w:r>
+        <w:t xml:space="preserve"> Sie das </w:t>
+      </w:r>
+      <w:proofErr w:type="spellStart"/>
+      <w:r>
+        <w:t>Ergebnis</w:t>
+      </w:r>
+      <w:proofErr w:type="spellEnd"/>
+      <w:r>
+        <w:t>.</w:t>
       </w:r>
     </w:p>
     <w:p>
@@ -959,10 +2264,10 @@
           <w:noProof/>
         </w:rPr>
         <w:drawing>
-          <wp:inline distT="0" distB="0" distL="0" distR="0" wp14:anchorId="380F8EA9" wp14:editId="6BCF7A4B">
-            <wp:extent cx="5731510" cy="2669540"/>
+          <wp:inline distT="0" distB="0" distL="0" distR="0" wp14:anchorId="06EE24C1" wp14:editId="693F0259">
+            <wp:extent cx="5731510" cy="2021840"/>
             <wp:effectExtent l="0" t="0" r="2540" b="0"/>
-            <wp:docPr id="1" name="Grafik 1"/>
+            <wp:docPr id="1" name="Picture 1"/>
             <wp:cNvGraphicFramePr>
               <a:graphicFrameLocks xmlns:a="http://schemas.openxmlformats.org/drawingml/2006/main" noChangeAspect="1"/>
             </wp:cNvGraphicFramePr>
@@ -970,23 +2275,36 @@
               <a:graphicData uri="http://schemas.openxmlformats.org/drawingml/2006/picture">
                 <pic:pic xmlns:pic="http://schemas.openxmlformats.org/drawingml/2006/picture">
                   <pic:nvPicPr>
-                    <pic:cNvPr id="1" name=""/>
-                    <pic:cNvPicPr/>
+                    <pic:cNvPr id="0" name="Picture 1"/>
+                    <pic:cNvPicPr>
+                      <a:picLocks noChangeAspect="1" noChangeArrowheads="1"/>
+                    </pic:cNvPicPr>
                   </pic:nvPicPr>
                   <pic:blipFill>
-                    <a:blip r:embed="rId4"/>
+                    <a:blip r:embed="rId4">
+                      <a:extLst>
+                        <a:ext uri="{28A0092B-C50C-407E-A947-70E740481C1C}">
+                          <a14:useLocalDpi xmlns:a14="http://schemas.microsoft.com/office/drawing/2010/main" val="0"/>
+                        </a:ext>
+                      </a:extLst>
+                    </a:blip>
+                    <a:srcRect/>
                     <a:stretch>
                       <a:fillRect/>
                     </a:stretch>
                   </pic:blipFill>
-                  <pic:spPr>
+                  <pic:spPr bwMode="auto">
                     <a:xfrm>
                       <a:off x="0" y="0"/>
-                      <a:ext cx="5731510" cy="2669540"/>
+                      <a:ext cx="5731510" cy="2021840"/>
                     </a:xfrm>
                     <a:prstGeom prst="rect">
                       <a:avLst/>
                     </a:prstGeom>
+                    <a:noFill/>
+                    <a:ln>
+                      <a:noFill/>
+                    </a:ln>
                   </pic:spPr>
                 </pic:pic>
               </a:graphicData>
@@ -994,13 +2312,247 @@
           </wp:inline>
         </w:drawing>
       </w:r>
-      <w:r>
+    </w:p>
+    <w:p>
+      <w:r>
+        <w:t>p)</w:t>
+      </w:r>
+      <w:r>
+        <w:tab/>
+      </w:r>
+      <w:proofErr w:type="spellStart"/>
+      <w:r>
+        <w:t>Zwischen</w:t>
+      </w:r>
+      <w:proofErr w:type="spellEnd"/>
+      <w:r>
+        <w:t xml:space="preserve"> </w:t>
+      </w:r>
+      <w:proofErr w:type="spellStart"/>
+      <w:r>
+        <w:t>welchen</w:t>
+      </w:r>
+      <w:proofErr w:type="spellEnd"/>
+      <w:r>
+        <w:t xml:space="preserve"> IP-</w:t>
+      </w:r>
+      <w:proofErr w:type="spellStart"/>
+      <w:r>
+        <w:t>Adressen</w:t>
+      </w:r>
+      <w:proofErr w:type="spellEnd"/>
+      <w:r>
+        <w:t xml:space="preserve"> </w:t>
+      </w:r>
+      <w:proofErr w:type="spellStart"/>
+      <w:r>
+        <w:t>werden</w:t>
+      </w:r>
+      <w:proofErr w:type="spellEnd"/>
+      <w:r>
+        <w:t xml:space="preserve"> die </w:t>
+      </w:r>
+      <w:proofErr w:type="spellStart"/>
+      <w:r>
+        <w:t>meisten</w:t>
+      </w:r>
+      <w:proofErr w:type="spellEnd"/>
+      <w:r>
+        <w:t xml:space="preserve"> Bytes </w:t>
+      </w:r>
+      <w:proofErr w:type="spellStart"/>
+      <w:r>
+        <w:t>ausgetauscht</w:t>
+      </w:r>
+      <w:proofErr w:type="spellEnd"/>
+      <w:r>
+        <w:t xml:space="preserve">? </w:t>
+      </w:r>
+      <w:proofErr w:type="spellStart"/>
+      <w:r>
+        <w:t>Erstellen</w:t>
+      </w:r>
+      <w:proofErr w:type="spellEnd"/>
+      <w:r>
+        <w:t xml:space="preserve"> Sie </w:t>
+      </w:r>
+      <w:proofErr w:type="spellStart"/>
+      <w:r>
+        <w:t>ein</w:t>
+      </w:r>
+      <w:proofErr w:type="spellEnd"/>
+      <w:r>
+        <w:t xml:space="preserve"> </w:t>
+      </w:r>
+      <w:proofErr w:type="spellStart"/>
+      <w:r>
+        <w:t>Histogramm</w:t>
+      </w:r>
+      <w:proofErr w:type="spellEnd"/>
+      <w:r>
+        <w:t xml:space="preserve"> </w:t>
+      </w:r>
+      <w:proofErr w:type="spellStart"/>
+      <w:r>
+        <w:t>über</w:t>
+      </w:r>
+      <w:proofErr w:type="spellEnd"/>
+      <w:r>
+        <w:t xml:space="preserve"> die Lange¨ </w:t>
+      </w:r>
+      <w:proofErr w:type="spellStart"/>
+      <w:r>
+        <w:t>dieser</w:t>
+      </w:r>
+      <w:proofErr w:type="spellEnd"/>
+      <w:r>
+        <w:t xml:space="preserve"> IP-</w:t>
+      </w:r>
+      <w:proofErr w:type="spellStart"/>
+      <w:r>
+        <w:t>Datagramme</w:t>
+      </w:r>
+      <w:proofErr w:type="spellEnd"/>
+      <w:r>
+        <w:t xml:space="preserve">. </w:t>
+      </w:r>
+      <w:proofErr w:type="spellStart"/>
+      <w:r>
+        <w:t>Interpretieren</w:t>
+      </w:r>
+      <w:proofErr w:type="spellEnd"/>
+      <w:r>
+        <w:t xml:space="preserve"> Sie das </w:t>
+      </w:r>
+      <w:proofErr w:type="spellStart"/>
+      <w:r>
+        <w:t>Ergebnis</w:t>
+      </w:r>
+      <w:proofErr w:type="spellEnd"/>
+      <w:r>
+        <w:t>.</w:t>
+      </w:r>
+    </w:p>
+    <w:p>
+      <w:pPr>
+        <w:spacing w:after="0"/>
+        <w:rPr>
+          <w:b/>
+          <w:i/>
+        </w:rPr>
+      </w:pPr>
+      <w:proofErr w:type="spellStart"/>
+      <w:r>
+        <w:rPr>
+          <w:b/>
+          <w:i/>
+        </w:rPr>
+        <w:t>Zwischen</w:t>
+      </w:r>
+      <w:proofErr w:type="spellEnd"/>
+      <w:r>
+        <w:rPr>
+          <w:b/>
+          <w:i/>
+        </w:rPr>
+        <w:t xml:space="preserve"> 81.166.122.238 und 172.16.254.128 die </w:t>
+      </w:r>
+      <w:proofErr w:type="spellStart"/>
+      <w:r>
+        <w:rPr>
+          <w:b/>
+          <w:i/>
+        </w:rPr>
+        <w:t>meisten</w:t>
+      </w:r>
+      <w:proofErr w:type="spellEnd"/>
+      <w:r>
+        <w:rPr>
+          <w:b/>
+          <w:i/>
+        </w:rPr>
+        <w:t xml:space="preserve"> Bytes [</w:t>
+      </w:r>
+      <w:proofErr w:type="spellStart"/>
+      <w:r>
+        <w:rPr>
+          <w:b/>
+          <w:i/>
+        </w:rPr>
+        <w:t>Insgesammt</w:t>
+      </w:r>
+      <w:proofErr w:type="spellEnd"/>
+      <w:r>
+        <w:rPr>
+          <w:b/>
+          <w:i/>
+        </w:rPr>
+        <w:t xml:space="preserve"> circa 10 </w:t>
+      </w:r>
+      <w:proofErr w:type="spellStart"/>
+      <w:r>
+        <w:rPr>
+          <w:b/>
+          <w:i/>
+        </w:rPr>
+        <w:t>MBytes</w:t>
+      </w:r>
+      <w:proofErr w:type="spellEnd"/>
+      <w:r>
+        <w:rPr>
+          <w:b/>
+          <w:i/>
+        </w:rPr>
+        <w:t xml:space="preserve">] </w:t>
+      </w:r>
+      <w:proofErr w:type="spellStart"/>
+      <w:r>
+        <w:rPr>
+          <w:b/>
+          <w:i/>
+        </w:rPr>
+        <w:t>ausgetauscht</w:t>
+      </w:r>
+      <w:proofErr w:type="spellEnd"/>
+      <w:r>
+        <w:rPr>
+          <w:b/>
+          <w:i/>
+        </w:rPr>
+        <w:t xml:space="preserve"> </w:t>
+      </w:r>
+      <w:proofErr w:type="spellStart"/>
+      <w:r>
+        <w:rPr>
+          <w:b/>
+          <w:i/>
+        </w:rPr>
+        <w:t>wurden</w:t>
+      </w:r>
+      <w:proofErr w:type="spellEnd"/>
+      <w:r>
+        <w:rPr>
+          <w:b/>
+          <w:i/>
+        </w:rPr>
+        <w:t>.</w:t>
+      </w:r>
+    </w:p>
+    <w:p>
+      <w:pPr>
+        <w:spacing w:after="0"/>
         <w:rPr>
           <w:b/>
           <w:i/>
           <w:lang w:val="de-DE"/>
         </w:rPr>
-        <w:t xml:space="preserve">Die </w:t>
+      </w:pPr>
+      <w:r>
+        <w:rPr>
+          <w:b/>
+          <w:i/>
+        </w:rPr>
+        <w:t xml:space="preserve">172.16.254.128 </w:t>
       </w:r>
       <w:r>
         <w:rPr>
@@ -1008,23 +2560,25 @@
           <w:i/>
           <w:lang w:val="de-DE"/>
         </w:rPr>
-        <w:t>meisten</w:t>
-      </w:r>
+        <w:t xml:space="preserve">ist ein IP </w:t>
+      </w:r>
+      <w:proofErr w:type="spellStart"/>
       <w:r>
         <w:rPr>
           <w:b/>
           <w:i/>
           <w:lang w:val="de-DE"/>
         </w:rPr>
-        <w:t xml:space="preserve"> Pakete sind unter 100 </w:t>
-      </w:r>
+        <w:t>Address</w:t>
+      </w:r>
+      <w:proofErr w:type="spellEnd"/>
       <w:r>
         <w:rPr>
           <w:b/>
           <w:i/>
           <w:lang w:val="de-DE"/>
         </w:rPr>
-        <w:t>Bytes</w:t>
+        <w:t xml:space="preserve"> i</w:t>
       </w:r>
       <w:r>
         <w:rPr>
@@ -1032,7 +2586,7 @@
           <w:i/>
           <w:lang w:val="de-DE"/>
         </w:rPr>
-        <w:t xml:space="preserve"> groß. Die </w:t>
+        <w:t>m lokalen Netz</w:t>
       </w:r>
       <w:r>
         <w:rPr>
@@ -1040,410 +2594,20 @@
           <w:i/>
           <w:lang w:val="de-DE"/>
         </w:rPr>
-        <w:t xml:space="preserve">absolute </w:t>
-      </w:r>
-      <w:r>
-        <w:rPr>
-          <w:b/>
-          <w:i/>
-          <w:lang w:val="de-DE"/>
-        </w:rPr>
-        <w:t>Mehrheit</w:t>
-      </w:r>
-      <w:r>
-        <w:rPr>
-          <w:b/>
-          <w:i/>
-          <w:lang w:val="de-DE"/>
-        </w:rPr>
-        <w:t xml:space="preserve"> wird zwischen der ninja-game.org</w:t>
-      </w:r>
-      <w:r>
-        <w:rPr>
-          <w:b/>
-          <w:i/>
-          <w:lang w:val="de-DE"/>
-        </w:rPr>
-        <w:t xml:space="preserve"> Website</w:t>
-      </w:r>
-      <w:r>
-        <w:rPr>
-          <w:b/>
-          <w:i/>
-          <w:lang w:val="de-DE"/>
-        </w:rPr>
-        <w:t xml:space="preserve"> und </w:t>
-      </w:r>
-      <w:r>
-        <w:rPr>
-          <w:b/>
-          <w:i/>
-          <w:lang w:val="de-DE"/>
-        </w:rPr>
-        <w:t xml:space="preserve">einer lokalen </w:t>
-      </w:r>
-      <w:r>
-        <w:rPr>
-          <w:b/>
-          <w:i/>
-          <w:lang w:val="de-DE"/>
-        </w:rPr>
-        <w:t>Adresse</w:t>
-      </w:r>
-      <w:r>
-        <w:rPr>
-          <w:b/>
-          <w:i/>
-          <w:lang w:val="de-DE"/>
-        </w:rPr>
-        <w:t xml:space="preserve"> ausgetauscht. </w:t>
-      </w:r>
-      <w:r>
-        <w:rPr>
-          <w:b/>
-          <w:i/>
-          <w:lang w:val="de-DE"/>
-        </w:rPr>
-        <w:t>Bei online Spielen ist die</w:t>
-      </w:r>
-      <w:r>
-        <w:rPr>
-          <w:b/>
-          <w:i/>
-          <w:lang w:val="de-DE"/>
-        </w:rPr>
-        <w:t xml:space="preserve"> </w:t>
-      </w:r>
-      <w:r>
-        <w:rPr>
-          <w:b/>
-          <w:i/>
-          <w:lang w:val="de-DE"/>
-        </w:rPr>
-        <w:t>Geschwindigkeit</w:t>
-      </w:r>
-      <w:r>
-        <w:rPr>
-          <w:b/>
-          <w:i/>
-          <w:lang w:val="de-DE"/>
-        </w:rPr>
-        <w:t xml:space="preserve"> wichtig und somit werden viele kleine Pakete ausgetauscht.</w:t>
-      </w:r>
-      <w:r>
-        <w:rPr>
-          <w:b/>
-          <w:i/>
-          <w:lang w:val="de-DE"/>
-        </w:rPr>
-        <w:t xml:space="preserve"> Es werden aber auch viele Pakete der </w:t>
-      </w:r>
-      <w:r>
-        <w:rPr>
-          <w:b/>
-          <w:i/>
-          <w:lang w:val="de-DE"/>
-        </w:rPr>
-        <w:t>Größe</w:t>
-      </w:r>
-      <w:r>
-        <w:rPr>
-          <w:b/>
-          <w:i/>
-          <w:lang w:val="de-DE"/>
-        </w:rPr>
-        <w:t xml:space="preserve"> ~1500 zwischen den Adressen ausgetauscht.</w:t>
-      </w:r>
-      <w:r>
-        <w:rPr>
-          <w:b/>
-          <w:i/>
-          <w:lang w:val="de-DE"/>
-        </w:rPr>
-        <w:t xml:space="preserve"> </w:t>
-      </w:r>
-      <w:r>
-        <w:rPr>
-          <w:b/>
-          <w:i/>
-          <w:lang w:val="de-DE"/>
-        </w:rPr>
-        <w:t xml:space="preserve">Außerdem </w:t>
-      </w:r>
-      <w:r>
-        <w:rPr>
-          <w:b/>
-          <w:i/>
-          <w:lang w:val="de-DE"/>
-        </w:rPr>
-        <w:t xml:space="preserve">gibt es noch viel Pakete </w:t>
-      </w:r>
-      <w:r>
-        <w:rPr>
-          <w:b/>
-          <w:i/>
-          <w:lang w:val="de-DE"/>
-        </w:rPr>
-        <w:t>mit</w:t>
-      </w:r>
-      <w:r>
-        <w:rPr>
-          <w:b/>
-          <w:i/>
-          <w:lang w:val="de-DE"/>
-        </w:rPr>
-        <w:t xml:space="preserve"> einer </w:t>
-      </w:r>
-      <w:r>
-        <w:rPr>
-          <w:b/>
-          <w:i/>
-          <w:lang w:val="de-DE"/>
-        </w:rPr>
-        <w:t>Größe</w:t>
-      </w:r>
-      <w:r>
-        <w:rPr>
-          <w:b/>
-          <w:i/>
-          <w:lang w:val="de-DE"/>
-        </w:rPr>
-        <w:t xml:space="preserve"> von </w:t>
-      </w:r>
-      <w:r>
-        <w:rPr>
-          <w:b/>
-          <w:i/>
-          <w:lang w:val="de-DE"/>
-        </w:rPr>
-        <w:t>~</w:t>
-      </w:r>
-      <w:r>
-        <w:rPr>
-          <w:b/>
-          <w:i/>
-          <w:lang w:val="de-DE"/>
-        </w:rPr>
-        <w:t xml:space="preserve">1500 </w:t>
-      </w:r>
-      <w:r>
-        <w:rPr>
-          <w:b/>
-          <w:i/>
-          <w:lang w:val="de-DE"/>
-        </w:rPr>
-        <w:t>Bytes</w:t>
-      </w:r>
-      <w:r>
-        <w:rPr>
-          <w:b/>
-          <w:i/>
-          <w:lang w:val="de-DE"/>
-        </w:rPr>
-        <w:t>,</w:t>
-      </w:r>
-      <w:r>
-        <w:rPr>
-          <w:b/>
-          <w:i/>
-          <w:lang w:val="de-DE"/>
-        </w:rPr>
-        <w:t xml:space="preserve"> die </w:t>
-      </w:r>
-      <w:r>
-        <w:rPr>
-          <w:b/>
-          <w:i/>
-          <w:lang w:val="de-DE"/>
-        </w:rPr>
-        <w:t>von</w:t>
-      </w:r>
-      <w:r>
-        <w:rPr>
-          <w:b/>
-          <w:i/>
-          <w:lang w:val="de-DE"/>
-        </w:rPr>
-        <w:t xml:space="preserve"> </w:t>
-      </w:r>
-      <w:r>
-        <w:rPr>
-          <w:b/>
-          <w:i/>
-          <w:lang w:val="de-DE"/>
-        </w:rPr>
-        <w:t>gstaticadssl.l.google.com geschickt werden</w:t>
-      </w:r>
-      <w:r>
-        <w:rPr>
-          <w:b/>
-          <w:i/>
-          <w:lang w:val="de-DE"/>
-        </w:rPr>
-        <w:t>.</w:t>
-      </w:r>
-      <w:r>
-        <w:rPr>
-          <w:b/>
-          <w:i/>
-          <w:lang w:val="de-DE"/>
-        </w:rPr>
-        <w:t xml:space="preserve"> </w:t>
-      </w:r>
-      <w:r>
-        <w:rPr>
-          <w:b/>
-          <w:i/>
-          <w:lang w:val="de-DE"/>
-        </w:rPr>
-        <w:t>A</w:t>
-      </w:r>
-      <w:r>
-        <w:rPr>
-          <w:b/>
-          <w:i/>
-          <w:lang w:val="de-DE"/>
-        </w:rPr>
-        <w:t xml:space="preserve">lso </w:t>
-      </w:r>
-      <w:r>
-        <w:rPr>
-          <w:b/>
-          <w:i/>
-          <w:lang w:val="de-DE"/>
-        </w:rPr>
-        <w:t xml:space="preserve">sind dies </w:t>
-      </w:r>
-      <w:r>
-        <w:rPr>
-          <w:b/>
-          <w:i/>
-          <w:lang w:val="de-DE"/>
-        </w:rPr>
-        <w:t>sehr wahrscheinlich Suchergebniss</w:t>
-      </w:r>
-      <w:r>
-        <w:rPr>
-          <w:b/>
-          <w:i/>
-          <w:lang w:val="de-DE"/>
-        </w:rPr>
-        <w:t>e</w:t>
-      </w:r>
-      <w:r>
-        <w:rPr>
-          <w:b/>
-          <w:i/>
-          <w:lang w:val="de-DE"/>
-        </w:rPr>
-        <w:t>.</w:t>
-      </w:r>
-    </w:p>
-    <w:p>
-      <w:r>
-        <w:rPr>
-          <w:lang w:val="de-DE"/>
-        </w:rPr>
-        <w:t>p)</w:t>
-      </w:r>
-      <w:r>
-        <w:rPr>
-          <w:lang w:val="de-DE"/>
-        </w:rPr>
-        <w:tab/>
-      </w:r>
-      <w:r>
-        <w:t>Zwischen welchen IP-Adressen werden die meisten Bytes ausgetauscht? Erstellen Sie ein Histogramm über die Lange¨ dieser IP-Datagramme. Interpretieren Sie das Ergebnis.</w:t>
-      </w:r>
-    </w:p>
-    <w:p>
-      <w:pPr>
-        <w:spacing w:after="0"/>
-        <w:rPr>
-          <w:b/>
-          <w:i/>
-        </w:rPr>
-      </w:pPr>
-      <w:r>
-        <w:rPr>
-          <w:b/>
-          <w:i/>
-        </w:rPr>
-        <w:t>Zwischen 81.166.122.238</w:t>
-      </w:r>
-      <w:r>
-        <w:rPr>
-          <w:b/>
-          <w:i/>
-          <w:lang w:val="de-DE"/>
-        </w:rPr>
-        <w:t xml:space="preserve"> (</w:t>
-      </w:r>
-      <w:r>
-        <w:rPr>
-          <w:b/>
-          <w:i/>
-          <w:lang w:val="de-DE"/>
-        </w:rPr>
-        <w:t>ninja-game.org</w:t>
-      </w:r>
-      <w:r>
-        <w:rPr>
-          <w:lang w:val="de-DE"/>
-        </w:rPr>
-        <w:t>)</w:t>
-      </w:r>
-      <w:r>
-        <w:rPr>
-          <w:b/>
-          <w:i/>
-        </w:rPr>
-        <w:t xml:space="preserve"> und 172.16.254.128 die meisten Bytes [Insgesammt </w:t>
-      </w:r>
-      <w:r>
-        <w:rPr>
-          <w:b/>
-          <w:i/>
-          <w:lang w:val="de-DE"/>
-        </w:rPr>
-        <w:t>üb</w:t>
-      </w:r>
-      <w:r>
-        <w:rPr>
-          <w:b/>
-          <w:i/>
-          <w:lang w:val="de-DE"/>
-        </w:rPr>
-        <w:t>er</w:t>
-      </w:r>
-      <w:r>
-        <w:rPr>
-          <w:b/>
-          <w:i/>
-        </w:rPr>
-        <w:t xml:space="preserve"> 10 MByt</w:t>
-      </w:r>
-      <w:bookmarkStart w:id="0" w:name="_GoBack"/>
-      <w:bookmarkEnd w:id="0"/>
-      <w:r>
-        <w:rPr>
-          <w:b/>
-          <w:i/>
-        </w:rPr>
-        <w:t>es] ausgetauscht wurden.</w:t>
-      </w:r>
-    </w:p>
+        <w:t xml:space="preserve">, vermutlich deswegen werden die meisten Bytes ausgetauscht. </w:t>
+      </w:r>
+    </w:p>
+    <w:p/>
     <w:p>
       <w:r>
         <w:rPr>
           <w:noProof/>
         </w:rPr>
-        <w:lastRenderedPageBreak/>
         <w:drawing>
-          <wp:inline distT="0" distB="0" distL="0" distR="0" wp14:anchorId="637A665C" wp14:editId="70C54609">
-            <wp:extent cx="5731510" cy="2597785"/>
+          <wp:inline distT="0" distB="0" distL="0" distR="0" wp14:anchorId="27E00EA1" wp14:editId="650B46E9">
+            <wp:extent cx="5731510" cy="2021840"/>
             <wp:effectExtent l="0" t="0" r="2540" b="0"/>
-            <wp:docPr id="3" name="Grafik 3"/>
+            <wp:docPr id="2" name="Picture 2"/>
             <wp:cNvGraphicFramePr>
               <a:graphicFrameLocks xmlns:a="http://schemas.openxmlformats.org/drawingml/2006/main" noChangeAspect="1"/>
             </wp:cNvGraphicFramePr>
@@ -1451,23 +2615,36 @@
               <a:graphicData uri="http://schemas.openxmlformats.org/drawingml/2006/picture">
                 <pic:pic xmlns:pic="http://schemas.openxmlformats.org/drawingml/2006/picture">
                   <pic:nvPicPr>
-                    <pic:cNvPr id="1" name=""/>
-                    <pic:cNvPicPr/>
+                    <pic:cNvPr id="0" name="Picture 3"/>
+                    <pic:cNvPicPr>
+                      <a:picLocks noChangeAspect="1" noChangeArrowheads="1"/>
+                    </pic:cNvPicPr>
                   </pic:nvPicPr>
                   <pic:blipFill>
-                    <a:blip r:embed="rId5"/>
+                    <a:blip r:embed="rId5">
+                      <a:extLst>
+                        <a:ext uri="{28A0092B-C50C-407E-A947-70E740481C1C}">
+                          <a14:useLocalDpi xmlns:a14="http://schemas.microsoft.com/office/drawing/2010/main" val="0"/>
+                        </a:ext>
+                      </a:extLst>
+                    </a:blip>
+                    <a:srcRect/>
                     <a:stretch>
                       <a:fillRect/>
                     </a:stretch>
                   </pic:blipFill>
-                  <pic:spPr>
+                  <pic:spPr bwMode="auto">
                     <a:xfrm>
                       <a:off x="0" y="0"/>
-                      <a:ext cx="5731510" cy="2597785"/>
+                      <a:ext cx="5731510" cy="2021840"/>
                     </a:xfrm>
                     <a:prstGeom prst="rect">
                       <a:avLst/>
                     </a:prstGeom>
+                    <a:noFill/>
+                    <a:ln>
+                      <a:noFill/>
+                    </a:ln>
                   </pic:spPr>
                 </pic:pic>
               </a:graphicData>
@@ -1476,47 +2653,6 @@
         </w:drawing>
       </w:r>
     </w:p>
-    <w:p>
-      <w:pPr>
-        <w:spacing w:after="0"/>
-        <w:rPr>
-          <w:b/>
-          <w:i/>
-          <w:lang w:val="de-DE"/>
-        </w:rPr>
-      </w:pPr>
-      <w:r>
-        <w:rPr>
-          <w:b/>
-          <w:i/>
-          <w:lang w:val="de-DE"/>
-        </w:rPr>
-        <w:t xml:space="preserve">Interpretation: </w:t>
-      </w:r>
-      <w:r>
-        <w:rPr>
-          <w:b/>
-          <w:i/>
-          <w:lang w:val="de-DE"/>
-        </w:rPr>
-        <w:t>Bei online Spielen ist die Geschwindigkeit wichtig und somit werden viele kleine Pakete ausgetauscht</w:t>
-      </w:r>
-      <w:r>
-        <w:rPr>
-          <w:b/>
-          <w:i/>
-          <w:lang w:val="de-DE"/>
-        </w:rPr>
-        <w:t>.</w:t>
-      </w:r>
-    </w:p>
-    <w:p>
-      <w:pPr>
-        <w:rPr>
-          <w:lang w:val="de-DE"/>
-        </w:rPr>
-      </w:pPr>
-    </w:p>
     <w:p/>
     <w:p/>
     <w:p>
@@ -1525,23 +2661,151 @@
       </w:r>
       <w:r>
         <w:tab/>
-        <w:t>Zwischen welchen IP-Adressen werden die meisten Pakete ausgetauscht?</w:t>
-      </w:r>
-    </w:p>
-    <w:p>
-      <w:pPr>
-        <w:spacing w:after="0"/>
-        <w:rPr>
-          <w:b/>
-          <w:i/>
-        </w:rPr>
-      </w:pPr>
-      <w:r>
-        <w:rPr>
-          <w:b/>
-          <w:i/>
-        </w:rPr>
-        <w:t>Zwischen 81.166.122.238 und 172.16.254.128 die meisten Pakete aufgetaucht wurden.</w:t>
+      </w:r>
+      <w:proofErr w:type="spellStart"/>
+      <w:r>
+        <w:t>Zwischen</w:t>
+      </w:r>
+      <w:proofErr w:type="spellEnd"/>
+      <w:r>
+        <w:t xml:space="preserve"> </w:t>
+      </w:r>
+      <w:proofErr w:type="spellStart"/>
+      <w:r>
+        <w:t>welchen</w:t>
+      </w:r>
+      <w:proofErr w:type="spellEnd"/>
+      <w:r>
+        <w:t xml:space="preserve"> IP-</w:t>
+      </w:r>
+      <w:proofErr w:type="spellStart"/>
+      <w:r>
+        <w:t>Adressen</w:t>
+      </w:r>
+      <w:proofErr w:type="spellEnd"/>
+      <w:r>
+        <w:t xml:space="preserve"> </w:t>
+      </w:r>
+      <w:proofErr w:type="spellStart"/>
+      <w:r>
+        <w:t>werden</w:t>
+      </w:r>
+      <w:proofErr w:type="spellEnd"/>
+      <w:r>
+        <w:t xml:space="preserve"> die </w:t>
+      </w:r>
+      <w:proofErr w:type="spellStart"/>
+      <w:r>
+        <w:t>meisten</w:t>
+      </w:r>
+      <w:proofErr w:type="spellEnd"/>
+      <w:r>
+        <w:t xml:space="preserve"> </w:t>
+      </w:r>
+      <w:proofErr w:type="spellStart"/>
+      <w:r>
+        <w:t>Pakete</w:t>
+      </w:r>
+      <w:proofErr w:type="spellEnd"/>
+      <w:r>
+        <w:t xml:space="preserve"> </w:t>
+      </w:r>
+      <w:proofErr w:type="spellStart"/>
+      <w:r>
+        <w:t>ausgetauscht</w:t>
+      </w:r>
+      <w:proofErr w:type="spellEnd"/>
+      <w:r>
+        <w:t>?</w:t>
+      </w:r>
+    </w:p>
+    <w:p>
+      <w:pPr>
+        <w:spacing w:after="0"/>
+        <w:rPr>
+          <w:b/>
+          <w:i/>
+        </w:rPr>
+      </w:pPr>
+      <w:proofErr w:type="spellStart"/>
+      <w:r>
+        <w:rPr>
+          <w:b/>
+          <w:i/>
+        </w:rPr>
+        <w:t>Zwischen</w:t>
+      </w:r>
+      <w:proofErr w:type="spellEnd"/>
+      <w:r>
+        <w:rPr>
+          <w:b/>
+          <w:i/>
+        </w:rPr>
+        <w:t xml:space="preserve"> 81.166.122.238 und 172.16.254.128 die </w:t>
+      </w:r>
+      <w:proofErr w:type="spellStart"/>
+      <w:r>
+        <w:rPr>
+          <w:b/>
+          <w:i/>
+        </w:rPr>
+        <w:t>meisten</w:t>
+      </w:r>
+      <w:proofErr w:type="spellEnd"/>
+      <w:r>
+        <w:rPr>
+          <w:b/>
+          <w:i/>
+        </w:rPr>
+        <w:t xml:space="preserve"> </w:t>
+      </w:r>
+      <w:proofErr w:type="spellStart"/>
+      <w:r>
+        <w:rPr>
+          <w:b/>
+          <w:i/>
+        </w:rPr>
+        <w:t>Pakete</w:t>
+      </w:r>
+      <w:proofErr w:type="spellEnd"/>
+      <w:r>
+        <w:rPr>
+          <w:b/>
+          <w:i/>
+        </w:rPr>
+        <w:t xml:space="preserve"> </w:t>
+      </w:r>
+      <w:proofErr w:type="spellStart"/>
+      <w:r>
+        <w:rPr>
+          <w:b/>
+          <w:i/>
+        </w:rPr>
+        <w:t>aufgetaucht</w:t>
+      </w:r>
+      <w:proofErr w:type="spellEnd"/>
+      <w:r>
+        <w:rPr>
+          <w:b/>
+          <w:i/>
+        </w:rPr>
+        <w:t xml:space="preserve"> </w:t>
+      </w:r>
+      <w:proofErr w:type="spellStart"/>
+      <w:r>
+        <w:rPr>
+          <w:b/>
+          <w:i/>
+        </w:rPr>
+        <w:t>wurden</w:t>
+      </w:r>
+      <w:proofErr w:type="spellEnd"/>
+      <w:r>
+        <w:rPr>
+          <w:b/>
+          <w:i/>
+        </w:rPr>
+        <w:t>.</w:t>
       </w:r>
     </w:p>
     <w:p>
@@ -1568,23 +2832,151 @@
       </w:r>
       <w:r>
         <w:tab/>
-        <w:t>Bestand eine verschlüsselte Verbindung? Notieren Sie ggf. die beteiligten Hosts.</w:t>
-      </w:r>
-    </w:p>
-    <w:p>
-      <w:pPr>
-        <w:spacing w:after="0"/>
-        <w:rPr>
-          <w:b/>
-          <w:i/>
-        </w:rPr>
-      </w:pPr>
-      <w:r>
-        <w:rPr>
-          <w:b/>
-          <w:i/>
-        </w:rPr>
-        <w:t>Ja, folgende Hosts haben das Protokoll TLSv1.2 benutzt:</w:t>
+      </w:r>
+      <w:proofErr w:type="spellStart"/>
+      <w:r>
+        <w:t>Bestand</w:t>
+      </w:r>
+      <w:proofErr w:type="spellEnd"/>
+      <w:r>
+        <w:t xml:space="preserve"> </w:t>
+      </w:r>
+      <w:proofErr w:type="spellStart"/>
+      <w:r>
+        <w:t>eine</w:t>
+      </w:r>
+      <w:proofErr w:type="spellEnd"/>
+      <w:r>
+        <w:t xml:space="preserve"> </w:t>
+      </w:r>
+      <w:proofErr w:type="spellStart"/>
+      <w:r>
+        <w:t>verschlüsselte</w:t>
+      </w:r>
+      <w:proofErr w:type="spellEnd"/>
+      <w:r>
+        <w:t xml:space="preserve"> </w:t>
+      </w:r>
+      <w:proofErr w:type="spellStart"/>
+      <w:r>
+        <w:t>Verbindung</w:t>
+      </w:r>
+      <w:proofErr w:type="spellEnd"/>
+      <w:r>
+        <w:t xml:space="preserve">? </w:t>
+      </w:r>
+      <w:proofErr w:type="spellStart"/>
+      <w:r>
+        <w:t>Notieren</w:t>
+      </w:r>
+      <w:proofErr w:type="spellEnd"/>
+      <w:r>
+        <w:t xml:space="preserve"> Sie </w:t>
+      </w:r>
+      <w:proofErr w:type="spellStart"/>
+      <w:r>
+        <w:t>ggf</w:t>
+      </w:r>
+      <w:proofErr w:type="spellEnd"/>
+      <w:r>
+        <w:t xml:space="preserve">. die </w:t>
+      </w:r>
+      <w:proofErr w:type="spellStart"/>
+      <w:r>
+        <w:t>beteiligten</w:t>
+      </w:r>
+      <w:proofErr w:type="spellEnd"/>
+      <w:r>
+        <w:t xml:space="preserve"> Hosts.</w:t>
+      </w:r>
+    </w:p>
+    <w:p>
+      <w:pPr>
+        <w:spacing w:after="0"/>
+        <w:rPr>
+          <w:b/>
+          <w:i/>
+        </w:rPr>
+      </w:pPr>
+      <w:proofErr w:type="spellStart"/>
+      <w:r>
+        <w:rPr>
+          <w:b/>
+          <w:i/>
+        </w:rPr>
+        <w:t>Ja</w:t>
+      </w:r>
+      <w:proofErr w:type="spellEnd"/>
+      <w:r>
+        <w:rPr>
+          <w:b/>
+          <w:i/>
+        </w:rPr>
+        <w:t xml:space="preserve">, </w:t>
+      </w:r>
+      <w:proofErr w:type="spellStart"/>
+      <w:r>
+        <w:rPr>
+          <w:b/>
+          <w:i/>
+        </w:rPr>
+        <w:t>folgende</w:t>
+      </w:r>
+      <w:proofErr w:type="spellEnd"/>
+      <w:r>
+        <w:rPr>
+          <w:b/>
+          <w:i/>
+        </w:rPr>
+        <w:t xml:space="preserve"> Hosts </w:t>
+      </w:r>
+      <w:proofErr w:type="spellStart"/>
+      <w:r>
+        <w:rPr>
+          <w:b/>
+          <w:i/>
+        </w:rPr>
+        <w:t>haben</w:t>
+      </w:r>
+      <w:proofErr w:type="spellEnd"/>
+      <w:r>
+        <w:rPr>
+          <w:b/>
+          <w:i/>
+        </w:rPr>
+        <w:t xml:space="preserve"> das </w:t>
+      </w:r>
+      <w:proofErr w:type="spellStart"/>
+      <w:r>
+        <w:rPr>
+          <w:b/>
+          <w:i/>
+        </w:rPr>
+        <w:t>Protokoll</w:t>
+      </w:r>
+      <w:proofErr w:type="spellEnd"/>
+      <w:r>
+        <w:rPr>
+          <w:b/>
+          <w:i/>
+        </w:rPr>
+        <w:t xml:space="preserve"> TLSv1.2 </w:t>
+      </w:r>
+      <w:proofErr w:type="spellStart"/>
+      <w:r>
+        <w:rPr>
+          <w:b/>
+          <w:i/>
+        </w:rPr>
+        <w:t>benutzt</w:t>
+      </w:r>
+      <w:proofErr w:type="spellEnd"/>
+      <w:r>
+        <w:rPr>
+          <w:b/>
+          <w:i/>
+        </w:rPr>
+        <w:t>:</w:t>
       </w:r>
     </w:p>
     <w:p>
@@ -1846,28 +3238,106 @@
     <w:p/>
     <w:p>
       <w:r>
-        <w:lastRenderedPageBreak/>
         <w:t>s)</w:t>
       </w:r>
       <w:r>
         <w:tab/>
-        <w:t>Wurde ein Web-Browser benutzt? Wenn ja, welche?</w:t>
-      </w:r>
-    </w:p>
-    <w:p>
-      <w:pPr>
-        <w:spacing w:after="0"/>
-        <w:rPr>
-          <w:b/>
-          <w:i/>
-        </w:rPr>
-      </w:pPr>
-      <w:r>
-        <w:rPr>
-          <w:b/>
-          <w:i/>
-        </w:rPr>
-        <w:t>Zu sehen sind:</w:t>
+      </w:r>
+      <w:proofErr w:type="spellStart"/>
+      <w:r>
+        <w:t>Wurde</w:t>
+      </w:r>
+      <w:proofErr w:type="spellEnd"/>
+      <w:r>
+        <w:t xml:space="preserve"> </w:t>
+      </w:r>
+      <w:proofErr w:type="spellStart"/>
+      <w:r>
+        <w:t>ein</w:t>
+      </w:r>
+      <w:proofErr w:type="spellEnd"/>
+      <w:r>
+        <w:t xml:space="preserve"> Web-Browser </w:t>
+      </w:r>
+      <w:proofErr w:type="spellStart"/>
+      <w:r>
+        <w:t>benutzt</w:t>
+      </w:r>
+      <w:proofErr w:type="spellEnd"/>
+      <w:r>
+        <w:t xml:space="preserve">? </w:t>
+      </w:r>
+      <w:proofErr w:type="spellStart"/>
+      <w:r>
+        <w:t>Wenn</w:t>
+      </w:r>
+      <w:proofErr w:type="spellEnd"/>
+      <w:r>
+        <w:t xml:space="preserve"> </w:t>
+      </w:r>
+      <w:proofErr w:type="spellStart"/>
+      <w:r>
+        <w:t>ja</w:t>
+      </w:r>
+      <w:proofErr w:type="spellEnd"/>
+      <w:r>
+        <w:t xml:space="preserve">, </w:t>
+      </w:r>
+      <w:proofErr w:type="spellStart"/>
+      <w:r>
+        <w:t>welche</w:t>
+      </w:r>
+      <w:proofErr w:type="spellEnd"/>
+      <w:r>
+        <w:t>?</w:t>
+      </w:r>
+    </w:p>
+    <w:p>
+      <w:pPr>
+        <w:spacing w:after="0"/>
+        <w:rPr>
+          <w:b/>
+          <w:i/>
+        </w:rPr>
+      </w:pPr>
+      <w:r>
+        <w:rPr>
+          <w:b/>
+          <w:i/>
+        </w:rPr>
+        <w:t xml:space="preserve">Zu </w:t>
+      </w:r>
+      <w:proofErr w:type="spellStart"/>
+      <w:r>
+        <w:rPr>
+          <w:b/>
+          <w:i/>
+        </w:rPr>
+        <w:t>sehen</w:t>
+      </w:r>
+      <w:proofErr w:type="spellEnd"/>
+      <w:r>
+        <w:rPr>
+          <w:b/>
+          <w:i/>
+        </w:rPr>
+        <w:t xml:space="preserve"> </w:t>
+      </w:r>
+      <w:proofErr w:type="spellStart"/>
+      <w:r>
+        <w:rPr>
+          <w:b/>
+          <w:i/>
+        </w:rPr>
+        <w:t>sind</w:t>
+      </w:r>
+      <w:proofErr w:type="spellEnd"/>
+      <w:r>
+        <w:rPr>
+          <w:b/>
+          <w:i/>
+        </w:rPr>
+        <w:t>:</w:t>
       </w:r>
     </w:p>
     <w:p>
@@ -1920,7 +3390,7 @@
         <w:rFonts w:asciiTheme="minorHAnsi" w:eastAsiaTheme="minorHAnsi" w:hAnsiTheme="minorHAnsi" w:cstheme="minorBidi"/>
         <w:sz w:val="22"/>
         <w:szCs w:val="22"/>
-        <w:lang w:eastAsia="en-US" w:bidi="ar-SA"/>
+        <w:lang w:val="en-150" w:eastAsia="en-US" w:bidi="ar-SA"/>
       </w:rPr>
     </w:rPrDefault>
     <w:pPrDefault>
@@ -2306,17 +3776,17 @@
     <w:lsdException w:name="Hashtag" w:semiHidden="1" w:unhideWhenUsed="1"/>
     <w:lsdException w:name="Unresolved Mention" w:semiHidden="1" w:unhideWhenUsed="1"/>
   </w:latentStyles>
-  <w:style w:type="paragraph" w:default="1" w:styleId="Standard">
+  <w:style w:type="paragraph" w:default="1" w:styleId="Normal">
     <w:name w:val="Normal"/>
     <w:qFormat/>
   </w:style>
-  <w:style w:type="character" w:default="1" w:styleId="Absatz-Standardschriftart">
+  <w:style w:type="character" w:default="1" w:styleId="DefaultParagraphFont">
     <w:name w:val="Default Paragraph Font"/>
     <w:uiPriority w:val="1"/>
     <w:semiHidden/>
     <w:unhideWhenUsed/>
   </w:style>
-  <w:style w:type="table" w:default="1" w:styleId="NormaleTabelle">
+  <w:style w:type="table" w:default="1" w:styleId="TableNormal">
     <w:name w:val="Normal Table"/>
     <w:uiPriority w:val="99"/>
     <w:semiHidden/>
@@ -2331,7 +3801,7 @@
       </w:tblCellMar>
     </w:tblPr>
   </w:style>
-  <w:style w:type="numbering" w:default="1" w:styleId="KeineListe">
+  <w:style w:type="numbering" w:default="1" w:styleId="NoList">
     <w:name w:val="No List"/>
     <w:uiPriority w:val="99"/>
     <w:semiHidden/>

</xml_diff>